<commit_message>
Update size for Q1-3, 7-10
</commit_message>
<xml_diff>
--- a/Assignment 2/guide.docx
+++ b/Assignment 2/guide.docx
@@ -258,9 +258,8 @@
             <w:r>
               <w:rPr>
                 <w:rFonts w:ascii="Bahnschrift" w:hAnsi="Bahnschrift"/>
-                <w:color w:val="FF0000"/>
-              </w:rPr>
-              <w:t>38</w:t>
+              </w:rPr>
+              <w:t>22</w:t>
             </w:r>
           </w:p>
         </w:tc>
@@ -359,9 +358,8 @@
             <w:r>
               <w:rPr>
                 <w:rFonts w:ascii="Bahnschrift" w:hAnsi="Bahnschrift"/>
-                <w:color w:val="FF0000"/>
-              </w:rPr>
-              <w:t>TBC</w:t>
+              </w:rPr>
+              <w:t>15</w:t>
             </w:r>
           </w:p>
         </w:tc>
@@ -441,9 +439,8 @@
             <w:r>
               <w:rPr>
                 <w:rFonts w:ascii="Bahnschrift" w:hAnsi="Bahnschrift"/>
-                <w:color w:val="FF0000"/>
-              </w:rPr>
-              <w:t>TBC</w:t>
+              </w:rPr>
+              <w:t>25</w:t>
             </w:r>
           </w:p>
         </w:tc>
@@ -520,9 +517,8 @@
             <w:r>
               <w:rPr>
                 <w:rFonts w:ascii="Bahnschrift" w:hAnsi="Bahnschrift"/>
-                <w:color w:val="FF0000"/>
-              </w:rPr>
-              <w:t>TBC</w:t>
+              </w:rPr>
+              <w:t>25</w:t>
             </w:r>
           </w:p>
         </w:tc>
@@ -602,9 +598,8 @@
             <w:r>
               <w:rPr>
                 <w:rFonts w:ascii="Bahnschrift" w:hAnsi="Bahnschrift"/>
-                <w:color w:val="FF0000"/>
-              </w:rPr>
-              <w:t>TBC</w:t>
+              </w:rPr>
+              <w:t>22</w:t>
             </w:r>
           </w:p>
         </w:tc>
@@ -681,9 +676,8 @@
             <w:r>
               <w:rPr>
                 <w:rFonts w:ascii="Bahnschrift" w:hAnsi="Bahnschrift"/>
-                <w:color w:val="FF0000"/>
-              </w:rPr>
-              <w:t>TBC</w:t>
+              </w:rPr>
+              <w:t>22</w:t>
             </w:r>
           </w:p>
         </w:tc>
@@ -1965,9 +1959,8 @@
             <w:r>
               <w:rPr>
                 <w:rFonts w:ascii="Bahnschrift" w:hAnsi="Bahnschrift"/>
-                <w:color w:val="FF0000"/>
-              </w:rPr>
-              <w:t>TBC</w:t>
+              </w:rPr>
+              <w:t>22</w:t>
             </w:r>
           </w:p>
         </w:tc>
@@ -1986,25 +1979,7 @@
               <w:rPr>
                 <w:rFonts w:ascii="Bahnschrift" w:hAnsi="Bahnschrift"/>
               </w:rPr>
-              <w:t xml:space="preserve">Input: to </w:t>
-            </w:r>
-            <w:r>
-              <w:rPr>
-                <w:rFonts w:ascii="Bahnschrift" w:hAnsi="Bahnschrift"/>
-              </w:rPr>
-              <w:t>select a</w:t>
-            </w:r>
-            <w:r>
-              <w:rPr>
-                <w:rFonts w:ascii="Bahnschrift" w:hAnsi="Bahnschrift"/>
-              </w:rPr>
-              <w:t xml:space="preserve"> </w:t>
-            </w:r>
-            <w:r>
-              <w:rPr>
-                <w:rFonts w:ascii="Bahnschrift" w:hAnsi="Bahnschrift"/>
-              </w:rPr>
-              <w:t>player to modify</w:t>
+              <w:t>Input: to select a player to modify</w:t>
             </w:r>
           </w:p>
         </w:tc>
@@ -2062,9 +2037,8 @@
             <w:r>
               <w:rPr>
                 <w:rFonts w:ascii="Bahnschrift" w:hAnsi="Bahnschrift"/>
-                <w:color w:val="FF0000"/>
-              </w:rPr>
-              <w:t>TBC</w:t>
+              </w:rPr>
+              <w:t>15</w:t>
             </w:r>
           </w:p>
         </w:tc>
@@ -2144,9 +2118,8 @@
             <w:r>
               <w:rPr>
                 <w:rFonts w:ascii="Bahnschrift" w:hAnsi="Bahnschrift"/>
-                <w:color w:val="FF0000"/>
-              </w:rPr>
-              <w:t>TBC</w:t>
+              </w:rPr>
+              <w:t>25</w:t>
             </w:r>
           </w:p>
         </w:tc>
@@ -2223,9 +2196,8 @@
             <w:r>
               <w:rPr>
                 <w:rFonts w:ascii="Bahnschrift" w:hAnsi="Bahnschrift"/>
-                <w:color w:val="FF0000"/>
-              </w:rPr>
-              <w:t>TBC</w:t>
+              </w:rPr>
+              <w:t>25</w:t>
             </w:r>
           </w:p>
         </w:tc>
@@ -2305,9 +2277,8 @@
             <w:r>
               <w:rPr>
                 <w:rFonts w:ascii="Bahnschrift" w:hAnsi="Bahnschrift"/>
-                <w:color w:val="FF0000"/>
-              </w:rPr>
-              <w:t>TBC</w:t>
+              </w:rPr>
+              <w:t>22</w:t>
             </w:r>
           </w:p>
         </w:tc>
@@ -2384,9 +2355,8 @@
             <w:r>
               <w:rPr>
                 <w:rFonts w:ascii="Bahnschrift" w:hAnsi="Bahnschrift"/>
-                <w:color w:val="FF0000"/>
-              </w:rPr>
-              <w:t>TBC</w:t>
+              </w:rPr>
+              <w:t>22</w:t>
             </w:r>
           </w:p>
         </w:tc>
@@ -3512,9 +3482,8 @@
             <w:r>
               <w:rPr>
                 <w:rFonts w:ascii="Bahnschrift" w:hAnsi="Bahnschrift"/>
-                <w:color w:val="FF0000"/>
-              </w:rPr>
-              <w:t>TBC</w:t>
+              </w:rPr>
+              <w:t>22</w:t>
             </w:r>
           </w:p>
         </w:tc>
@@ -3591,9 +3560,8 @@
             <w:r>
               <w:rPr>
                 <w:rFonts w:ascii="Bahnschrift" w:hAnsi="Bahnschrift"/>
-                <w:color w:val="FF0000"/>
-              </w:rPr>
-              <w:t>TBC</w:t>
+              </w:rPr>
+              <w:t>22</w:t>
             </w:r>
           </w:p>
         </w:tc>
@@ -4487,9 +4455,8 @@
             <w:r>
               <w:rPr>
                 <w:rFonts w:ascii="Bahnschrift" w:hAnsi="Bahnschrift"/>
-                <w:color w:val="FF0000"/>
-              </w:rPr>
-              <w:t>TBC</w:t>
+              </w:rPr>
+              <w:t>22</w:t>
             </w:r>
           </w:p>
         </w:tc>
@@ -4567,15 +4534,13 @@
               <w:cnfStyle w:val="000000000000" w:firstRow="0" w:lastRow="0" w:firstColumn="0" w:lastColumn="0" w:oddVBand="0" w:evenVBand="0" w:oddHBand="0" w:evenHBand="0" w:firstRowFirstColumn="0" w:firstRowLastColumn="0" w:lastRowFirstColumn="0" w:lastRowLastColumn="0"/>
               <w:rPr>
                 <w:rFonts w:ascii="Bahnschrift" w:hAnsi="Bahnschrift"/>
-                <w:color w:val="FF0000"/>
-              </w:rPr>
-            </w:pPr>
-            <w:r>
-              <w:rPr>
-                <w:rFonts w:ascii="Bahnschrift" w:hAnsi="Bahnschrift"/>
-                <w:color w:val="FF0000"/>
-              </w:rPr>
-              <w:t>TBC</w:t>
+              </w:rPr>
+            </w:pPr>
+            <w:r>
+              <w:rPr>
+                <w:rFonts w:ascii="Bahnschrift" w:hAnsi="Bahnschrift"/>
+              </w:rPr>
+              <w:t>Default</w:t>
             </w:r>
           </w:p>
         </w:tc>
@@ -4655,9 +4620,8 @@
             <w:r>
               <w:rPr>
                 <w:rFonts w:ascii="Bahnschrift" w:hAnsi="Bahnschrift"/>
-                <w:color w:val="FF0000"/>
-              </w:rPr>
-              <w:t>TBC</w:t>
+              </w:rPr>
+              <w:t>22</w:t>
             </w:r>
           </w:p>
         </w:tc>
@@ -6100,9 +6064,8 @@
             <w:r>
               <w:rPr>
                 <w:rFonts w:ascii="Bahnschrift" w:hAnsi="Bahnschrift"/>
-                <w:color w:val="FF0000"/>
-              </w:rPr>
-              <w:t>TBC</w:t>
+              </w:rPr>
+              <w:t>22</w:t>
             </w:r>
           </w:p>
         </w:tc>
@@ -6257,9 +6220,8 @@
             <w:r>
               <w:rPr>
                 <w:rFonts w:ascii="Bahnschrift" w:hAnsi="Bahnschrift"/>
-                <w:color w:val="FF0000"/>
-              </w:rPr>
-              <w:t>TBC</w:t>
+              </w:rPr>
+              <w:t>10</w:t>
             </w:r>
           </w:p>
         </w:tc>
@@ -6363,9 +6325,8 @@
             <w:r>
               <w:rPr>
                 <w:rFonts w:ascii="Bahnschrift" w:hAnsi="Bahnschrift"/>
-                <w:color w:val="FF0000"/>
-              </w:rPr>
-              <w:t>TBC</w:t>
+              </w:rPr>
+              <w:t>22</w:t>
             </w:r>
           </w:p>
         </w:tc>
@@ -6448,9 +6409,8 @@
             <w:r>
               <w:rPr>
                 <w:rFonts w:ascii="Bahnschrift" w:hAnsi="Bahnschrift"/>
-                <w:color w:val="FF0000"/>
-              </w:rPr>
-              <w:t>TBC</w:t>
+              </w:rPr>
+              <w:t>10</w:t>
             </w:r>
           </w:p>
         </w:tc>
@@ -6548,9 +6508,8 @@
             <w:r>
               <w:rPr>
                 <w:rFonts w:ascii="Bahnschrift" w:hAnsi="Bahnschrift"/>
-                <w:color w:val="FF0000"/>
-              </w:rPr>
-              <w:t>TBC</w:t>
+              </w:rPr>
+              <w:t>22</w:t>
             </w:r>
           </w:p>
         </w:tc>
@@ -7923,9 +7882,8 @@
             <w:r>
               <w:rPr>
                 <w:rFonts w:ascii="Bahnschrift" w:hAnsi="Bahnschrift"/>
-                <w:color w:val="FF0000"/>
-              </w:rPr>
-              <w:t>TBC</w:t>
+              </w:rPr>
+              <w:t>22</w:t>
             </w:r>
           </w:p>
         </w:tc>
@@ -8031,9 +7989,8 @@
             <w:r>
               <w:rPr>
                 <w:rFonts w:ascii="Bahnschrift" w:hAnsi="Bahnschrift"/>
-                <w:color w:val="FF0000"/>
-              </w:rPr>
-              <w:t>TBC</w:t>
+              </w:rPr>
+              <w:t>10</w:t>
             </w:r>
           </w:p>
         </w:tc>
@@ -8119,9 +8076,8 @@
             <w:r>
               <w:rPr>
                 <w:rFonts w:ascii="Bahnschrift" w:hAnsi="Bahnschrift"/>
-                <w:color w:val="FF0000"/>
-              </w:rPr>
-              <w:t>TBC</w:t>
+              </w:rPr>
+              <w:t>22</w:t>
             </w:r>
           </w:p>
         </w:tc>
@@ -8198,9 +8154,8 @@
             <w:r>
               <w:rPr>
                 <w:rFonts w:ascii="Bahnschrift" w:hAnsi="Bahnschrift"/>
-                <w:color w:val="FF0000"/>
-              </w:rPr>
-              <w:t>TBC</w:t>
+              </w:rPr>
+              <w:t>10</w:t>
             </w:r>
           </w:p>
         </w:tc>
@@ -8280,9 +8235,8 @@
             <w:r>
               <w:rPr>
                 <w:rFonts w:ascii="Bahnschrift" w:hAnsi="Bahnschrift"/>
-                <w:color w:val="FF0000"/>
-              </w:rPr>
-              <w:t>TBC</w:t>
+              </w:rPr>
+              <w:t>22</w:t>
             </w:r>
           </w:p>
         </w:tc>
@@ -9410,9 +9364,8 @@
             <w:r>
               <w:rPr>
                 <w:rFonts w:ascii="Bahnschrift" w:hAnsi="Bahnschrift"/>
-                <w:color w:val="FF0000"/>
-              </w:rPr>
-              <w:t>TBC</w:t>
+              </w:rPr>
+              <w:t>22</w:t>
             </w:r>
           </w:p>
         </w:tc>
@@ -9501,9 +9454,8 @@
             <w:r>
               <w:rPr>
                 <w:rFonts w:ascii="Bahnschrift" w:hAnsi="Bahnschrift"/>
-                <w:color w:val="FF0000"/>
-              </w:rPr>
-              <w:t>TBC</w:t>
+              </w:rPr>
+              <w:t>22</w:t>
             </w:r>
           </w:p>
         </w:tc>
@@ -10368,9 +10320,8 @@
             <w:r>
               <w:rPr>
                 <w:rFonts w:ascii="Bahnschrift" w:hAnsi="Bahnschrift"/>
-                <w:color w:val="FF0000"/>
-              </w:rPr>
-              <w:t>TBC</w:t>
+              </w:rPr>
+              <w:t>22</w:t>
             </w:r>
           </w:p>
         </w:tc>
@@ -10460,15 +10411,13 @@
               <w:cnfStyle w:val="000000000000" w:firstRow="0" w:lastRow="0" w:firstColumn="0" w:lastColumn="0" w:oddVBand="0" w:evenVBand="0" w:oddHBand="0" w:evenHBand="0" w:firstRowFirstColumn="0" w:firstRowLastColumn="0" w:lastRowFirstColumn="0" w:lastRowLastColumn="0"/>
               <w:rPr>
                 <w:rFonts w:ascii="Bahnschrift" w:hAnsi="Bahnschrift"/>
-                <w:color w:val="FF0000"/>
-              </w:rPr>
-            </w:pPr>
-            <w:r>
-              <w:rPr>
-                <w:rFonts w:ascii="Bahnschrift" w:hAnsi="Bahnschrift"/>
-                <w:color w:val="FF0000"/>
-              </w:rPr>
-              <w:t>TBC</w:t>
+              </w:rPr>
+            </w:pPr>
+            <w:r>
+              <w:rPr>
+                <w:rFonts w:ascii="Bahnschrift" w:hAnsi="Bahnschrift"/>
+              </w:rPr>
+              <w:t>Default</w:t>
             </w:r>
           </w:p>
         </w:tc>
@@ -10548,9 +10497,8 @@
             <w:r>
               <w:rPr>
                 <w:rFonts w:ascii="Bahnschrift" w:hAnsi="Bahnschrift"/>
-                <w:color w:val="FF0000"/>
-              </w:rPr>
-              <w:t>TBC</w:t>
+              </w:rPr>
+              <w:t>22</w:t>
             </w:r>
           </w:p>
         </w:tc>
@@ -11819,9 +11767,8 @@
             <w:r>
               <w:rPr>
                 <w:rFonts w:ascii="Bahnschrift" w:hAnsi="Bahnschrift"/>
-                <w:color w:val="FF0000"/>
-              </w:rPr>
-              <w:t>TBC</w:t>
+              </w:rPr>
+              <w:t>22</w:t>
             </w:r>
           </w:p>
         </w:tc>
@@ -11944,9 +11891,8 @@
             <w:r>
               <w:rPr>
                 <w:rFonts w:ascii="Bahnschrift" w:hAnsi="Bahnschrift"/>
-                <w:color w:val="FF0000"/>
-              </w:rPr>
-              <w:t>TBC</w:t>
+              </w:rPr>
+              <w:t>22</w:t>
             </w:r>
           </w:p>
         </w:tc>
@@ -12044,9 +11990,8 @@
             <w:r>
               <w:rPr>
                 <w:rFonts w:ascii="Bahnschrift" w:hAnsi="Bahnschrift"/>
-                <w:color w:val="FF0000"/>
-              </w:rPr>
-              <w:t>TBC</w:t>
+              </w:rPr>
+              <w:t>22</w:t>
             </w:r>
           </w:p>
         </w:tc>
@@ -12135,9 +12080,8 @@
             <w:r>
               <w:rPr>
                 <w:rFonts w:ascii="Bahnschrift" w:hAnsi="Bahnschrift"/>
-                <w:color w:val="FF0000"/>
-              </w:rPr>
-              <w:t>TBC</w:t>
+              </w:rPr>
+              <w:t>22</w:t>
             </w:r>
           </w:p>
         </w:tc>
@@ -12223,9 +12167,8 @@
             <w:r>
               <w:rPr>
                 <w:rFonts w:ascii="Bahnschrift" w:hAnsi="Bahnschrift"/>
-                <w:color w:val="FF0000"/>
-              </w:rPr>
-              <w:t>TBC</w:t>
+              </w:rPr>
+              <w:t>22</w:t>
             </w:r>
           </w:p>
         </w:tc>
@@ -12314,9 +12257,8 @@
             <w:r>
               <w:rPr>
                 <w:rFonts w:ascii="Bahnschrift" w:hAnsi="Bahnschrift"/>
-                <w:color w:val="FF0000"/>
-              </w:rPr>
-              <w:t>TBC</w:t>
+              </w:rPr>
+              <w:t>22</w:t>
             </w:r>
           </w:p>
         </w:tc>
@@ -13798,9 +13740,8 @@
             <w:r>
               <w:rPr>
                 <w:rFonts w:ascii="Bahnschrift" w:hAnsi="Bahnschrift"/>
-                <w:color w:val="FF0000"/>
-              </w:rPr>
-              <w:t>TBC</w:t>
+              </w:rPr>
+              <w:t>22</w:t>
             </w:r>
           </w:p>
         </w:tc>
@@ -13899,9 +13840,8 @@
             <w:r>
               <w:rPr>
                 <w:rFonts w:ascii="Bahnschrift" w:hAnsi="Bahnschrift"/>
-                <w:color w:val="FF0000"/>
-              </w:rPr>
-              <w:t>TBC</w:t>
+              </w:rPr>
+              <w:t>22</w:t>
             </w:r>
           </w:p>
         </w:tc>
@@ -13981,9 +13921,8 @@
             <w:r>
               <w:rPr>
                 <w:rFonts w:ascii="Bahnschrift" w:hAnsi="Bahnschrift"/>
-                <w:color w:val="FF0000"/>
-              </w:rPr>
-              <w:t>TBC</w:t>
+              </w:rPr>
+              <w:t>22</w:t>
             </w:r>
           </w:p>
         </w:tc>
@@ -14060,9 +13999,8 @@
             <w:r>
               <w:rPr>
                 <w:rFonts w:ascii="Bahnschrift" w:hAnsi="Bahnschrift"/>
-                <w:color w:val="FF0000"/>
-              </w:rPr>
-              <w:t>TBC</w:t>
+              </w:rPr>
+              <w:t>22</w:t>
             </w:r>
           </w:p>
         </w:tc>
@@ -14142,9 +14080,8 @@
             <w:r>
               <w:rPr>
                 <w:rFonts w:ascii="Bahnschrift" w:hAnsi="Bahnschrift"/>
-                <w:color w:val="FF0000"/>
-              </w:rPr>
-              <w:t>TBC</w:t>
+              </w:rPr>
+              <w:t>22</w:t>
             </w:r>
           </w:p>
         </w:tc>
@@ -14216,15 +14153,13 @@
               <w:cnfStyle w:val="000000000000" w:firstRow="0" w:lastRow="0" w:firstColumn="0" w:lastColumn="0" w:oddVBand="0" w:evenVBand="0" w:oddHBand="0" w:evenHBand="0" w:firstRowFirstColumn="0" w:firstRowLastColumn="0" w:lastRowFirstColumn="0" w:lastRowLastColumn="0"/>
               <w:rPr>
                 <w:rFonts w:ascii="Bahnschrift" w:hAnsi="Bahnschrift"/>
-                <w:color w:val="FF0000"/>
-              </w:rPr>
-            </w:pPr>
-            <w:r>
-              <w:rPr>
-                <w:rFonts w:ascii="Bahnschrift" w:hAnsi="Bahnschrift"/>
-                <w:color w:val="FF0000"/>
-              </w:rPr>
-              <w:t>TBC</w:t>
+              </w:rPr>
+            </w:pPr>
+            <w:r>
+              <w:rPr>
+                <w:rFonts w:ascii="Bahnschrift" w:hAnsi="Bahnschrift"/>
+              </w:rPr>
+              <w:t>22</w:t>
             </w:r>
           </w:p>
         </w:tc>
@@ -15372,9 +15307,8 @@
             <w:r>
               <w:rPr>
                 <w:rFonts w:ascii="Bahnschrift" w:hAnsi="Bahnschrift"/>
-                <w:color w:val="FF0000"/>
-              </w:rPr>
-              <w:t>TBC</w:t>
+              </w:rPr>
+              <w:t>22</w:t>
             </w:r>
           </w:p>
         </w:tc>
@@ -15463,9 +15397,8 @@
             <w:r>
               <w:rPr>
                 <w:rFonts w:ascii="Bahnschrift" w:hAnsi="Bahnschrift"/>
-                <w:color w:val="FF0000"/>
-              </w:rPr>
-              <w:t>TBC</w:t>
+              </w:rPr>
+              <w:t>22</w:t>
             </w:r>
           </w:p>
         </w:tc>
@@ -16278,9 +16211,8 @@
             <w:r>
               <w:rPr>
                 <w:rFonts w:ascii="Bahnschrift" w:hAnsi="Bahnschrift"/>
-                <w:color w:val="FF0000"/>
-              </w:rPr>
-              <w:t>TBC</w:t>
+              </w:rPr>
+              <w:t>22</w:t>
             </w:r>
           </w:p>
         </w:tc>
@@ -16364,15 +16296,13 @@
               <w:cnfStyle w:val="000000000000" w:firstRow="0" w:lastRow="0" w:firstColumn="0" w:lastColumn="0" w:oddVBand="0" w:evenVBand="0" w:oddHBand="0" w:evenHBand="0" w:firstRowFirstColumn="0" w:firstRowLastColumn="0" w:lastRowFirstColumn="0" w:lastRowLastColumn="0"/>
               <w:rPr>
                 <w:rFonts w:ascii="Bahnschrift" w:hAnsi="Bahnschrift"/>
-                <w:color w:val="FF0000"/>
-              </w:rPr>
-            </w:pPr>
-            <w:r>
-              <w:rPr>
-                <w:rFonts w:ascii="Bahnschrift" w:hAnsi="Bahnschrift"/>
-                <w:color w:val="FF0000"/>
-              </w:rPr>
-              <w:t>TBC</w:t>
+              </w:rPr>
+            </w:pPr>
+            <w:r>
+              <w:rPr>
+                <w:rFonts w:ascii="Bahnschrift" w:hAnsi="Bahnschrift"/>
+              </w:rPr>
+              <w:t>Default</w:t>
             </w:r>
           </w:p>
         </w:tc>
@@ -16452,9 +16382,8 @@
             <w:r>
               <w:rPr>
                 <w:rFonts w:ascii="Bahnschrift" w:hAnsi="Bahnschrift"/>
-                <w:color w:val="FF0000"/>
-              </w:rPr>
-              <w:t>TBC</w:t>
+              </w:rPr>
+              <w:t>22</w:t>
             </w:r>
           </w:p>
         </w:tc>
@@ -17763,9 +17692,8 @@
             <w:r>
               <w:rPr>
                 <w:rFonts w:ascii="Bahnschrift" w:hAnsi="Bahnschrift"/>
-                <w:color w:val="FF0000"/>
-              </w:rPr>
-              <w:t>TBC</w:t>
+              </w:rPr>
+              <w:t>22</w:t>
             </w:r>
           </w:p>
         </w:tc>
@@ -17959,9 +17887,8 @@
             <w:r>
               <w:rPr>
                 <w:rFonts w:ascii="Bahnschrift" w:hAnsi="Bahnschrift"/>
-                <w:color w:val="FF0000"/>
-              </w:rPr>
-              <w:t>TBC</w:t>
+              </w:rPr>
+              <w:t>Default</w:t>
             </w:r>
           </w:p>
         </w:tc>
@@ -18033,15 +17960,13 @@
               <w:cnfStyle w:val="000000000000" w:firstRow="0" w:lastRow="0" w:firstColumn="0" w:lastColumn="0" w:oddVBand="0" w:evenVBand="0" w:oddHBand="0" w:evenHBand="0" w:firstRowFirstColumn="0" w:firstRowLastColumn="0" w:lastRowFirstColumn="0" w:lastRowLastColumn="0"/>
               <w:rPr>
                 <w:rFonts w:ascii="Bahnschrift" w:hAnsi="Bahnschrift"/>
-                <w:color w:val="FF0000"/>
-              </w:rPr>
-            </w:pPr>
-            <w:r>
-              <w:rPr>
-                <w:rFonts w:ascii="Bahnschrift" w:hAnsi="Bahnschrift"/>
-                <w:color w:val="FF0000"/>
-              </w:rPr>
-              <w:t>TBC</w:t>
+              </w:rPr>
+            </w:pPr>
+            <w:r>
+              <w:rPr>
+                <w:rFonts w:ascii="Bahnschrift" w:hAnsi="Bahnschrift"/>
+              </w:rPr>
+              <w:t>Default</w:t>
             </w:r>
           </w:p>
         </w:tc>
@@ -18822,9 +18747,8 @@
             <w:r>
               <w:rPr>
                 <w:rFonts w:ascii="Bahnschrift" w:hAnsi="Bahnschrift"/>
-                <w:color w:val="FF0000"/>
-              </w:rPr>
-              <w:t>TBC</w:t>
+              </w:rPr>
+              <w:t>22</w:t>
             </w:r>
           </w:p>
         </w:tc>
@@ -19018,9 +18942,8 @@
             <w:r>
               <w:rPr>
                 <w:rFonts w:ascii="Bahnschrift" w:hAnsi="Bahnschrift"/>
-                <w:color w:val="FF0000"/>
-              </w:rPr>
-              <w:t>TBC</w:t>
+              </w:rPr>
+              <w:t>Default</w:t>
             </w:r>
           </w:p>
         </w:tc>
@@ -19104,15 +19027,13 @@
               <w:cnfStyle w:val="000000000000" w:firstRow="0" w:lastRow="0" w:firstColumn="0" w:lastColumn="0" w:oddVBand="0" w:evenVBand="0" w:oddHBand="0" w:evenHBand="0" w:firstRowFirstColumn="0" w:firstRowLastColumn="0" w:lastRowFirstColumn="0" w:lastRowLastColumn="0"/>
               <w:rPr>
                 <w:rFonts w:ascii="Bahnschrift" w:hAnsi="Bahnschrift"/>
-                <w:color w:val="FF0000"/>
-              </w:rPr>
-            </w:pPr>
-            <w:r>
-              <w:rPr>
-                <w:rFonts w:ascii="Bahnschrift" w:hAnsi="Bahnschrift"/>
-                <w:color w:val="FF0000"/>
-              </w:rPr>
-              <w:t>TBC</w:t>
+              </w:rPr>
+            </w:pPr>
+            <w:r>
+              <w:rPr>
+                <w:rFonts w:ascii="Bahnschrift" w:hAnsi="Bahnschrift"/>
+              </w:rPr>
+              <w:t>Default</w:t>
             </w:r>
           </w:p>
         </w:tc>
@@ -19849,9 +19770,8 @@
             <w:r>
               <w:rPr>
                 <w:rFonts w:ascii="Bahnschrift" w:hAnsi="Bahnschrift"/>
-                <w:color w:val="FF0000"/>
-              </w:rPr>
-              <w:t>TBC</w:t>
+              </w:rPr>
+              <w:t>22</w:t>
             </w:r>
           </w:p>
         </w:tc>
@@ -20045,9 +19965,8 @@
             <w:r>
               <w:rPr>
                 <w:rFonts w:ascii="Bahnschrift" w:hAnsi="Bahnschrift"/>
-                <w:color w:val="FF0000"/>
-              </w:rPr>
-              <w:t>TBC</w:t>
+              </w:rPr>
+              <w:t>Default</w:t>
             </w:r>
           </w:p>
         </w:tc>
@@ -20143,15 +20062,13 @@
               <w:cnfStyle w:val="000000000000" w:firstRow="0" w:lastRow="0" w:firstColumn="0" w:lastColumn="0" w:oddVBand="0" w:evenVBand="0" w:oddHBand="0" w:evenHBand="0" w:firstRowFirstColumn="0" w:firstRowLastColumn="0" w:lastRowFirstColumn="0" w:lastRowLastColumn="0"/>
               <w:rPr>
                 <w:rFonts w:ascii="Bahnschrift" w:hAnsi="Bahnschrift"/>
-                <w:color w:val="FF0000"/>
-              </w:rPr>
-            </w:pPr>
-            <w:r>
-              <w:rPr>
-                <w:rFonts w:ascii="Bahnschrift" w:hAnsi="Bahnschrift"/>
-                <w:color w:val="FF0000"/>
-              </w:rPr>
-              <w:t>TBC</w:t>
+              </w:rPr>
+            </w:pPr>
+            <w:r>
+              <w:rPr>
+                <w:rFonts w:ascii="Bahnschrift" w:hAnsi="Bahnschrift"/>
+              </w:rPr>
+              <w:t>Default</w:t>
             </w:r>
           </w:p>
         </w:tc>
@@ -20939,9 +20856,8 @@
             <w:r>
               <w:rPr>
                 <w:rFonts w:ascii="Bahnschrift" w:hAnsi="Bahnschrift"/>
-                <w:color w:val="FF0000"/>
-              </w:rPr>
-              <w:t>TBC</w:t>
+              </w:rPr>
+              <w:t>Default</w:t>
             </w:r>
           </w:p>
         </w:tc>
@@ -21025,15 +20941,13 @@
               <w:cnfStyle w:val="000000000000" w:firstRow="0" w:lastRow="0" w:firstColumn="0" w:lastColumn="0" w:oddVBand="0" w:evenVBand="0" w:oddHBand="0" w:evenHBand="0" w:firstRowFirstColumn="0" w:firstRowLastColumn="0" w:lastRowFirstColumn="0" w:lastRowLastColumn="0"/>
               <w:rPr>
                 <w:rFonts w:ascii="Bahnschrift" w:hAnsi="Bahnschrift"/>
-                <w:color w:val="FF0000"/>
-              </w:rPr>
-            </w:pPr>
-            <w:r>
-              <w:rPr>
-                <w:rFonts w:ascii="Bahnschrift" w:hAnsi="Bahnschrift"/>
-                <w:color w:val="FF0000"/>
-              </w:rPr>
-              <w:t>TBC</w:t>
+              </w:rPr>
+            </w:pPr>
+            <w:r>
+              <w:rPr>
+                <w:rFonts w:ascii="Bahnschrift" w:hAnsi="Bahnschrift"/>
+              </w:rPr>
+              <w:t>22</w:t>
             </w:r>
           </w:p>
         </w:tc>
@@ -22528,9 +22442,8 @@
             <w:r>
               <w:rPr>
                 <w:rFonts w:ascii="Bahnschrift" w:hAnsi="Bahnschrift"/>
-                <w:color w:val="FF0000"/>
-              </w:rPr>
-              <w:t>TBC</w:t>
+              </w:rPr>
+              <w:t>Default</w:t>
             </w:r>
           </w:p>
         </w:tc>
@@ -22638,15 +22551,13 @@
               <w:cnfStyle w:val="000000000000" w:firstRow="0" w:lastRow="0" w:firstColumn="0" w:lastColumn="0" w:oddVBand="0" w:evenVBand="0" w:oddHBand="0" w:evenHBand="0" w:firstRowFirstColumn="0" w:firstRowLastColumn="0" w:lastRowFirstColumn="0" w:lastRowLastColumn="0"/>
               <w:rPr>
                 <w:rFonts w:ascii="Bahnschrift" w:hAnsi="Bahnschrift"/>
-                <w:color w:val="FF0000"/>
-              </w:rPr>
-            </w:pPr>
-            <w:r>
-              <w:rPr>
-                <w:rFonts w:ascii="Bahnschrift" w:hAnsi="Bahnschrift"/>
-                <w:color w:val="FF0000"/>
-              </w:rPr>
-              <w:t>TBC</w:t>
+              </w:rPr>
+            </w:pPr>
+            <w:r>
+              <w:rPr>
+                <w:rFonts w:ascii="Bahnschrift" w:hAnsi="Bahnschrift"/>
+              </w:rPr>
+              <w:t>Default</w:t>
             </w:r>
           </w:p>
         </w:tc>
@@ -22727,15 +22638,13 @@
               <w:cnfStyle w:val="000000100000" w:firstRow="0" w:lastRow="0" w:firstColumn="0" w:lastColumn="0" w:oddVBand="0" w:evenVBand="0" w:oddHBand="1" w:evenHBand="0" w:firstRowFirstColumn="0" w:firstRowLastColumn="0" w:lastRowFirstColumn="0" w:lastRowLastColumn="0"/>
               <w:rPr>
                 <w:rFonts w:ascii="Bahnschrift" w:hAnsi="Bahnschrift"/>
-                <w:color w:val="FF0000"/>
-              </w:rPr>
-            </w:pPr>
-            <w:r>
-              <w:rPr>
-                <w:rFonts w:ascii="Bahnschrift" w:hAnsi="Bahnschrift"/>
-                <w:color w:val="FF0000"/>
-              </w:rPr>
-              <w:t>TBC</w:t>
+              </w:rPr>
+            </w:pPr>
+            <w:r>
+              <w:rPr>
+                <w:rFonts w:ascii="Bahnschrift" w:hAnsi="Bahnschrift"/>
+              </w:rPr>
+              <w:t>22</w:t>
             </w:r>
           </w:p>
         </w:tc>
@@ -22808,15 +22717,13 @@
               <w:cnfStyle w:val="000000000000" w:firstRow="0" w:lastRow="0" w:firstColumn="0" w:lastColumn="0" w:oddVBand="0" w:evenVBand="0" w:oddHBand="0" w:evenHBand="0" w:firstRowFirstColumn="0" w:firstRowLastColumn="0" w:lastRowFirstColumn="0" w:lastRowLastColumn="0"/>
               <w:rPr>
                 <w:rFonts w:ascii="Bahnschrift" w:hAnsi="Bahnschrift"/>
-                <w:color w:val="FF0000"/>
-              </w:rPr>
-            </w:pPr>
-            <w:r>
-              <w:rPr>
-                <w:rFonts w:ascii="Bahnschrift" w:hAnsi="Bahnschrift"/>
-                <w:color w:val="FF0000"/>
-              </w:rPr>
-              <w:t>TBC</w:t>
+              </w:rPr>
+            </w:pPr>
+            <w:r>
+              <w:rPr>
+                <w:rFonts w:ascii="Bahnschrift" w:hAnsi="Bahnschrift"/>
+              </w:rPr>
+              <w:t>Default</w:t>
             </w:r>
           </w:p>
         </w:tc>
@@ -23194,9 +23101,8 @@
             <w:r>
               <w:rPr>
                 <w:rFonts w:ascii="Bahnschrift" w:hAnsi="Bahnschrift"/>
-                <w:color w:val="FF0000"/>
-              </w:rPr>
-              <w:t>TBC</w:t>
+              </w:rPr>
+              <w:t>Default</w:t>
             </w:r>
           </w:p>
         </w:tc>
@@ -23280,15 +23186,13 @@
               <w:cnfStyle w:val="000000000000" w:firstRow="0" w:lastRow="0" w:firstColumn="0" w:lastColumn="0" w:oddVBand="0" w:evenVBand="0" w:oddHBand="0" w:evenHBand="0" w:firstRowFirstColumn="0" w:firstRowLastColumn="0" w:lastRowFirstColumn="0" w:lastRowLastColumn="0"/>
               <w:rPr>
                 <w:rFonts w:ascii="Bahnschrift" w:hAnsi="Bahnschrift"/>
-                <w:color w:val="FF0000"/>
-              </w:rPr>
-            </w:pPr>
-            <w:r>
-              <w:rPr>
-                <w:rFonts w:ascii="Bahnschrift" w:hAnsi="Bahnschrift"/>
-                <w:color w:val="FF0000"/>
-              </w:rPr>
-              <w:t>TBC</w:t>
+              </w:rPr>
+            </w:pPr>
+            <w:r>
+              <w:rPr>
+                <w:rFonts w:ascii="Bahnschrift" w:hAnsi="Bahnschrift"/>
+              </w:rPr>
+              <w:t>22</w:t>
             </w:r>
           </w:p>
         </w:tc>
@@ -24765,9 +24669,8 @@
             <w:r>
               <w:rPr>
                 <w:rFonts w:ascii="Bahnschrift" w:hAnsi="Bahnschrift"/>
-                <w:color w:val="FF0000"/>
-              </w:rPr>
-              <w:t>TBC</w:t>
+              </w:rPr>
+              <w:t>Default</w:t>
             </w:r>
           </w:p>
         </w:tc>
@@ -24845,15 +24748,13 @@
               <w:cnfStyle w:val="000000000000" w:firstRow="0" w:lastRow="0" w:firstColumn="0" w:lastColumn="0" w:oddVBand="0" w:evenVBand="0" w:oddHBand="0" w:evenHBand="0" w:firstRowFirstColumn="0" w:firstRowLastColumn="0" w:lastRowFirstColumn="0" w:lastRowLastColumn="0"/>
               <w:rPr>
                 <w:rFonts w:ascii="Bahnschrift" w:hAnsi="Bahnschrift"/>
-                <w:color w:val="FF0000"/>
-              </w:rPr>
-            </w:pPr>
-            <w:r>
-              <w:rPr>
-                <w:rFonts w:ascii="Bahnschrift" w:hAnsi="Bahnschrift"/>
-                <w:color w:val="FF0000"/>
-              </w:rPr>
-              <w:t>TBC</w:t>
+              </w:rPr>
+            </w:pPr>
+            <w:r>
+              <w:rPr>
+                <w:rFonts w:ascii="Bahnschrift" w:hAnsi="Bahnschrift"/>
+              </w:rPr>
+              <w:t>Default</w:t>
             </w:r>
           </w:p>
         </w:tc>
@@ -24934,15 +24835,13 @@
               <w:cnfStyle w:val="000000100000" w:firstRow="0" w:lastRow="0" w:firstColumn="0" w:lastColumn="0" w:oddVBand="0" w:evenVBand="0" w:oddHBand="1" w:evenHBand="0" w:firstRowFirstColumn="0" w:firstRowLastColumn="0" w:lastRowFirstColumn="0" w:lastRowLastColumn="0"/>
               <w:rPr>
                 <w:rFonts w:ascii="Bahnschrift" w:hAnsi="Bahnschrift"/>
-                <w:color w:val="FF0000"/>
-              </w:rPr>
-            </w:pPr>
-            <w:r>
-              <w:rPr>
-                <w:rFonts w:ascii="Bahnschrift" w:hAnsi="Bahnschrift"/>
-                <w:color w:val="FF0000"/>
-              </w:rPr>
-              <w:t>TBC</w:t>
+              </w:rPr>
+            </w:pPr>
+            <w:r>
+              <w:rPr>
+                <w:rFonts w:ascii="Bahnschrift" w:hAnsi="Bahnschrift"/>
+              </w:rPr>
+              <w:t>22</w:t>
             </w:r>
           </w:p>
         </w:tc>
@@ -25014,15 +24913,13 @@
               <w:cnfStyle w:val="000000000000" w:firstRow="0" w:lastRow="0" w:firstColumn="0" w:lastColumn="0" w:oddVBand="0" w:evenVBand="0" w:oddHBand="0" w:evenHBand="0" w:firstRowFirstColumn="0" w:firstRowLastColumn="0" w:lastRowFirstColumn="0" w:lastRowLastColumn="0"/>
               <w:rPr>
                 <w:rFonts w:ascii="Bahnschrift" w:hAnsi="Bahnschrift"/>
-                <w:color w:val="FF0000"/>
-              </w:rPr>
-            </w:pPr>
-            <w:r>
-              <w:rPr>
-                <w:rFonts w:ascii="Bahnschrift" w:hAnsi="Bahnschrift"/>
-                <w:color w:val="FF0000"/>
-              </w:rPr>
-              <w:t>TBC</w:t>
+              </w:rPr>
+            </w:pPr>
+            <w:r>
+              <w:rPr>
+                <w:rFonts w:ascii="Bahnschrift" w:hAnsi="Bahnschrift"/>
+              </w:rPr>
+              <w:t>Default</w:t>
             </w:r>
           </w:p>
         </w:tc>
@@ -25388,9 +25285,8 @@
             <w:r>
               <w:rPr>
                 <w:rFonts w:ascii="Bahnschrift" w:hAnsi="Bahnschrift"/>
-                <w:color w:val="FF0000"/>
-              </w:rPr>
-              <w:t>TBC</w:t>
+              </w:rPr>
+              <w:t>Default</w:t>
             </w:r>
           </w:p>
         </w:tc>
@@ -25474,15 +25370,13 @@
               <w:cnfStyle w:val="000000000000" w:firstRow="0" w:lastRow="0" w:firstColumn="0" w:lastColumn="0" w:oddVBand="0" w:evenVBand="0" w:oddHBand="0" w:evenHBand="0" w:firstRowFirstColumn="0" w:firstRowLastColumn="0" w:lastRowFirstColumn="0" w:lastRowLastColumn="0"/>
               <w:rPr>
                 <w:rFonts w:ascii="Bahnschrift" w:hAnsi="Bahnschrift"/>
-                <w:color w:val="FF0000"/>
-              </w:rPr>
-            </w:pPr>
-            <w:r>
-              <w:rPr>
-                <w:rFonts w:ascii="Bahnschrift" w:hAnsi="Bahnschrift"/>
-                <w:color w:val="FF0000"/>
-              </w:rPr>
-              <w:t>TBC</w:t>
+              </w:rPr>
+            </w:pPr>
+            <w:r>
+              <w:rPr>
+                <w:rFonts w:ascii="Bahnschrift" w:hAnsi="Bahnschrift"/>
+              </w:rPr>
+              <w:t>22</w:t>
             </w:r>
           </w:p>
         </w:tc>
@@ -26999,9 +26893,8 @@
             <w:r>
               <w:rPr>
                 <w:rFonts w:ascii="Bahnschrift" w:hAnsi="Bahnschrift"/>
-                <w:color w:val="FF0000"/>
-              </w:rPr>
-              <w:t>TBC</w:t>
+              </w:rPr>
+              <w:t>Default</w:t>
             </w:r>
           </w:p>
         </w:tc>
@@ -27079,15 +26972,13 @@
               <w:cnfStyle w:val="000000000000" w:firstRow="0" w:lastRow="0" w:firstColumn="0" w:lastColumn="0" w:oddVBand="0" w:evenVBand="0" w:oddHBand="0" w:evenHBand="0" w:firstRowFirstColumn="0" w:firstRowLastColumn="0" w:lastRowFirstColumn="0" w:lastRowLastColumn="0"/>
               <w:rPr>
                 <w:rFonts w:ascii="Bahnschrift" w:hAnsi="Bahnschrift"/>
-                <w:color w:val="FF0000"/>
-              </w:rPr>
-            </w:pPr>
-            <w:r>
-              <w:rPr>
-                <w:rFonts w:ascii="Bahnschrift" w:hAnsi="Bahnschrift"/>
-                <w:color w:val="FF0000"/>
-              </w:rPr>
-              <w:t>TBC</w:t>
+              </w:rPr>
+            </w:pPr>
+            <w:r>
+              <w:rPr>
+                <w:rFonts w:ascii="Bahnschrift" w:hAnsi="Bahnschrift"/>
+              </w:rPr>
+              <w:t>Default</w:t>
             </w:r>
           </w:p>
         </w:tc>
@@ -27168,15 +27059,13 @@
               <w:cnfStyle w:val="000000100000" w:firstRow="0" w:lastRow="0" w:firstColumn="0" w:lastColumn="0" w:oddVBand="0" w:evenVBand="0" w:oddHBand="1" w:evenHBand="0" w:firstRowFirstColumn="0" w:firstRowLastColumn="0" w:lastRowFirstColumn="0" w:lastRowLastColumn="0"/>
               <w:rPr>
                 <w:rFonts w:ascii="Bahnschrift" w:hAnsi="Bahnschrift"/>
-                <w:color w:val="FF0000"/>
-              </w:rPr>
-            </w:pPr>
-            <w:r>
-              <w:rPr>
-                <w:rFonts w:ascii="Bahnschrift" w:hAnsi="Bahnschrift"/>
-                <w:color w:val="FF0000"/>
-              </w:rPr>
-              <w:t>TBC</w:t>
+              </w:rPr>
+            </w:pPr>
+            <w:r>
+              <w:rPr>
+                <w:rFonts w:ascii="Bahnschrift" w:hAnsi="Bahnschrift"/>
+              </w:rPr>
+              <w:t>22</w:t>
             </w:r>
           </w:p>
         </w:tc>
@@ -27248,15 +27137,13 @@
               <w:cnfStyle w:val="000000000000" w:firstRow="0" w:lastRow="0" w:firstColumn="0" w:lastColumn="0" w:oddVBand="0" w:evenVBand="0" w:oddHBand="0" w:evenHBand="0" w:firstRowFirstColumn="0" w:firstRowLastColumn="0" w:lastRowFirstColumn="0" w:lastRowLastColumn="0"/>
               <w:rPr>
                 <w:rFonts w:ascii="Bahnschrift" w:hAnsi="Bahnschrift"/>
-                <w:color w:val="FF0000"/>
-              </w:rPr>
-            </w:pPr>
-            <w:r>
-              <w:rPr>
-                <w:rFonts w:ascii="Bahnschrift" w:hAnsi="Bahnschrift"/>
-                <w:color w:val="FF0000"/>
-              </w:rPr>
-              <w:t>TBC</w:t>
+              </w:rPr>
+            </w:pPr>
+            <w:r>
+              <w:rPr>
+                <w:rFonts w:ascii="Bahnschrift" w:hAnsi="Bahnschrift"/>
+              </w:rPr>
+              <w:t>Default</w:t>
             </w:r>
           </w:p>
         </w:tc>
@@ -31897,6 +31784,7 @@
       <w:tr>
         <w:trPr>
           <w:cnfStyle w:val="000000100000" w:firstRow="0" w:lastRow="0" w:firstColumn="0" w:lastColumn="0" w:oddVBand="0" w:evenVBand="0" w:oddHBand="1" w:evenHBand="0" w:firstRowFirstColumn="0" w:firstRowLastColumn="0" w:lastRowFirstColumn="0" w:lastRowLastColumn="0"/>
+          <w:trHeight w:val="58"/>
         </w:trPr>
         <w:tc>
           <w:tcPr>
@@ -31926,15 +31814,13 @@
               <w:cnfStyle w:val="000000100000" w:firstRow="0" w:lastRow="0" w:firstColumn="0" w:lastColumn="0" w:oddVBand="0" w:evenVBand="0" w:oddHBand="1" w:evenHBand="0" w:firstRowFirstColumn="0" w:firstRowLastColumn="0" w:lastRowFirstColumn="0" w:lastRowLastColumn="0"/>
               <w:rPr>
                 <w:rFonts w:ascii="Bahnschrift" w:hAnsi="Bahnschrift"/>
-                <w:color w:val="FF0000"/>
-              </w:rPr>
-            </w:pPr>
-            <w:r>
-              <w:rPr>
-                <w:rFonts w:ascii="Bahnschrift" w:hAnsi="Bahnschrift"/>
-                <w:color w:val="FF0000"/>
-              </w:rPr>
-              <w:t>TBC</w:t>
+              </w:rPr>
+            </w:pPr>
+            <w:r>
+              <w:rPr>
+                <w:rFonts w:ascii="Bahnschrift" w:hAnsi="Bahnschrift"/>
+              </w:rPr>
+              <w:t>NUMBER</w:t>
             </w:r>
           </w:p>
         </w:tc>
@@ -31947,15 +31833,13 @@
               <w:cnfStyle w:val="000000100000" w:firstRow="0" w:lastRow="0" w:firstColumn="0" w:lastColumn="0" w:oddVBand="0" w:evenVBand="0" w:oddHBand="1" w:evenHBand="0" w:firstRowFirstColumn="0" w:firstRowLastColumn="0" w:lastRowFirstColumn="0" w:lastRowLastColumn="0"/>
               <w:rPr>
                 <w:rFonts w:ascii="Bahnschrift" w:hAnsi="Bahnschrift"/>
-                <w:color w:val="FF0000"/>
-              </w:rPr>
-            </w:pPr>
-            <w:r>
-              <w:rPr>
-                <w:rFonts w:ascii="Bahnschrift" w:hAnsi="Bahnschrift"/>
-                <w:color w:val="FF0000"/>
-              </w:rPr>
-              <w:t>TBC</w:t>
+              </w:rPr>
+            </w:pPr>
+            <w:r>
+              <w:rPr>
+                <w:rFonts w:ascii="Bahnschrift" w:hAnsi="Bahnschrift"/>
+              </w:rPr>
+              <w:t>22</w:t>
             </w:r>
           </w:p>
         </w:tc>
@@ -32008,15 +31892,13 @@
               <w:cnfStyle w:val="000000000000" w:firstRow="0" w:lastRow="0" w:firstColumn="0" w:lastColumn="0" w:oddVBand="0" w:evenVBand="0" w:oddHBand="0" w:evenHBand="0" w:firstRowFirstColumn="0" w:firstRowLastColumn="0" w:lastRowFirstColumn="0" w:lastRowLastColumn="0"/>
               <w:rPr>
                 <w:rFonts w:ascii="Bahnschrift" w:hAnsi="Bahnschrift"/>
-                <w:color w:val="FF0000"/>
-              </w:rPr>
-            </w:pPr>
-            <w:r>
-              <w:rPr>
-                <w:rFonts w:ascii="Bahnschrift" w:hAnsi="Bahnschrift"/>
-                <w:color w:val="FF0000"/>
-              </w:rPr>
-              <w:t>TBC</w:t>
+              </w:rPr>
+            </w:pPr>
+            <w:r>
+              <w:rPr>
+                <w:rFonts w:ascii="Bahnschrift" w:hAnsi="Bahnschrift"/>
+              </w:rPr>
+              <w:t>NUMBER</w:t>
             </w:r>
           </w:p>
         </w:tc>
@@ -32029,15 +31911,13 @@
               <w:cnfStyle w:val="000000000000" w:firstRow="0" w:lastRow="0" w:firstColumn="0" w:lastColumn="0" w:oddVBand="0" w:evenVBand="0" w:oddHBand="0" w:evenHBand="0" w:firstRowFirstColumn="0" w:firstRowLastColumn="0" w:lastRowFirstColumn="0" w:lastRowLastColumn="0"/>
               <w:rPr>
                 <w:rFonts w:ascii="Bahnschrift" w:hAnsi="Bahnschrift"/>
-                <w:color w:val="FF0000"/>
-              </w:rPr>
-            </w:pPr>
-            <w:r>
-              <w:rPr>
-                <w:rFonts w:ascii="Bahnschrift" w:hAnsi="Bahnschrift"/>
-                <w:color w:val="FF0000"/>
-              </w:rPr>
-              <w:t>TBC</w:t>
+              </w:rPr>
+            </w:pPr>
+            <w:r>
+              <w:rPr>
+                <w:rFonts w:ascii="Bahnschrift" w:hAnsi="Bahnschrift"/>
+              </w:rPr>
+              <w:t>22</w:t>
             </w:r>
           </w:p>
         </w:tc>
@@ -32465,9 +32345,8 @@
             <w:r>
               <w:rPr>
                 <w:rFonts w:ascii="Bahnschrift" w:hAnsi="Bahnschrift"/>
-                <w:color w:val="FF0000"/>
-              </w:rPr>
-              <w:t>TBC</w:t>
+              </w:rPr>
+              <w:t>4</w:t>
             </w:r>
           </w:p>
         </w:tc>
@@ -32667,9 +32546,8 @@
             <w:r>
               <w:rPr>
                 <w:rFonts w:ascii="Bahnschrift" w:hAnsi="Bahnschrift"/>
-                <w:color w:val="FF0000"/>
-              </w:rPr>
-              <w:t>TBC</w:t>
+              </w:rPr>
+              <w:t>4</w:t>
             </w:r>
           </w:p>
         </w:tc>
@@ -33322,12 +33200,11 @@
         <w:tblLook w:val="04A0" w:firstRow="1" w:lastRow="0" w:firstColumn="1" w:lastColumn="0" w:noHBand="0" w:noVBand="1"/>
       </w:tblPr>
       <w:tblGrid>
-        <w:gridCol w:w="1782"/>
+        <w:gridCol w:w="1875"/>
         <w:gridCol w:w="1288"/>
-        <w:gridCol w:w="1875"/>
-        <w:gridCol w:w="1182"/>
-        <w:gridCol w:w="863"/>
-        <w:gridCol w:w="2360"/>
+        <w:gridCol w:w="1368"/>
+        <w:gridCol w:w="851"/>
+        <w:gridCol w:w="3544"/>
       </w:tblGrid>
       <w:tr>
         <w:trPr>
@@ -33336,7 +33213,7 @@
         <w:tc>
           <w:tcPr>
             <w:cnfStyle w:val="001000000000" w:firstRow="0" w:lastRow="0" w:firstColumn="1" w:lastColumn="0" w:oddVBand="0" w:evenVBand="0" w:oddHBand="0" w:evenHBand="0" w:firstRowFirstColumn="0" w:firstRowLastColumn="0" w:lastRowFirstColumn="0" w:lastRowLastColumn="0"/>
-            <w:tcW w:w="1782" w:type="dxa"/>
+            <w:tcW w:w="1875" w:type="dxa"/>
           </w:tcPr>
           <w:p>
             <w:pPr>
@@ -33373,7 +33250,7 @@
         </w:tc>
         <w:tc>
           <w:tcPr>
-            <w:tcW w:w="1875" w:type="dxa"/>
+            <w:tcW w:w="1368" w:type="dxa"/>
           </w:tcPr>
           <w:p>
             <w:pPr>
@@ -33386,13 +33263,13 @@
               <w:rPr>
                 <w:rFonts w:ascii="Bahnschrift" w:hAnsi="Bahnschrift"/>
               </w:rPr>
-              <w:t>Alias</w:t>
-            </w:r>
-          </w:p>
-        </w:tc>
-        <w:tc>
-          <w:tcPr>
-            <w:tcW w:w="1182" w:type="dxa"/>
+              <w:t>Type</w:t>
+            </w:r>
+          </w:p>
+        </w:tc>
+        <w:tc>
+          <w:tcPr>
+            <w:tcW w:w="851" w:type="dxa"/>
           </w:tcPr>
           <w:p>
             <w:pPr>
@@ -33405,32 +33282,13 @@
               <w:rPr>
                 <w:rFonts w:ascii="Bahnschrift" w:hAnsi="Bahnschrift"/>
               </w:rPr>
-              <w:t>Type</w:t>
-            </w:r>
-          </w:p>
-        </w:tc>
-        <w:tc>
-          <w:tcPr>
-            <w:tcW w:w="863" w:type="dxa"/>
-          </w:tcPr>
-          <w:p>
-            <w:pPr>
-              <w:cnfStyle w:val="100000000000" w:firstRow="1" w:lastRow="0" w:firstColumn="0" w:lastColumn="0" w:oddVBand="0" w:evenVBand="0" w:oddHBand="0" w:evenHBand="0" w:firstRowFirstColumn="0" w:firstRowLastColumn="0" w:lastRowFirstColumn="0" w:lastRowLastColumn="0"/>
-              <w:rPr>
-                <w:rFonts w:ascii="Bahnschrift" w:hAnsi="Bahnschrift"/>
-              </w:rPr>
-            </w:pPr>
-            <w:r>
-              <w:rPr>
-                <w:rFonts w:ascii="Bahnschrift" w:hAnsi="Bahnschrift"/>
-              </w:rPr>
               <w:t>Size</w:t>
             </w:r>
           </w:p>
         </w:tc>
         <w:tc>
           <w:tcPr>
-            <w:tcW w:w="2360" w:type="dxa"/>
+            <w:tcW w:w="3544" w:type="dxa"/>
           </w:tcPr>
           <w:p>
             <w:pPr>
@@ -33455,7 +33313,7 @@
         <w:tc>
           <w:tcPr>
             <w:cnfStyle w:val="001000000000" w:firstRow="0" w:lastRow="0" w:firstColumn="1" w:lastColumn="0" w:oddVBand="0" w:evenVBand="0" w:oddHBand="0" w:evenHBand="0" w:firstRowFirstColumn="0" w:firstRowLastColumn="0" w:lastRowFirstColumn="0" w:lastRowLastColumn="0"/>
-            <w:tcW w:w="1782" w:type="dxa"/>
+            <w:tcW w:w="1875" w:type="dxa"/>
           </w:tcPr>
           <w:p>
             <w:pPr>
@@ -33492,63 +33350,45 @@
         </w:tc>
         <w:tc>
           <w:tcPr>
-            <w:tcW w:w="1875" w:type="dxa"/>
+            <w:tcW w:w="1368" w:type="dxa"/>
           </w:tcPr>
           <w:p>
             <w:pPr>
               <w:cnfStyle w:val="000000100000" w:firstRow="0" w:lastRow="0" w:firstColumn="0" w:lastColumn="0" w:oddVBand="0" w:evenVBand="0" w:oddHBand="1" w:evenHBand="0" w:firstRowFirstColumn="0" w:firstRowLastColumn="0" w:lastRowFirstColumn="0" w:lastRowLastColumn="0"/>
               <w:rPr>
                 <w:rFonts w:ascii="Bahnschrift" w:hAnsi="Bahnschrift"/>
-                <w:color w:val="FF0000"/>
-              </w:rPr>
-            </w:pPr>
-          </w:p>
-        </w:tc>
-        <w:tc>
-          <w:tcPr>
-            <w:tcW w:w="1182" w:type="dxa"/>
+              </w:rPr>
+            </w:pPr>
+            <w:r>
+              <w:rPr>
+                <w:rFonts w:ascii="Bahnschrift" w:hAnsi="Bahnschrift"/>
+              </w:rPr>
+              <w:t>NUMBER</w:t>
+            </w:r>
+          </w:p>
+        </w:tc>
+        <w:tc>
+          <w:tcPr>
+            <w:tcW w:w="851" w:type="dxa"/>
           </w:tcPr>
           <w:p>
             <w:pPr>
               <w:cnfStyle w:val="000000100000" w:firstRow="0" w:lastRow="0" w:firstColumn="0" w:lastColumn="0" w:oddVBand="0" w:evenVBand="0" w:oddHBand="1" w:evenHBand="0" w:firstRowFirstColumn="0" w:firstRowLastColumn="0" w:lastRowFirstColumn="0" w:lastRowLastColumn="0"/>
               <w:rPr>
                 <w:rFonts w:ascii="Bahnschrift" w:hAnsi="Bahnschrift"/>
-                <w:color w:val="FF0000"/>
-              </w:rPr>
-            </w:pPr>
-            <w:r>
-              <w:rPr>
-                <w:rFonts w:ascii="Bahnschrift" w:hAnsi="Bahnschrift"/>
-                <w:color w:val="FF0000"/>
-              </w:rPr>
-              <w:t>TBC</w:t>
-            </w:r>
-          </w:p>
-        </w:tc>
-        <w:tc>
-          <w:tcPr>
-            <w:tcW w:w="863" w:type="dxa"/>
-          </w:tcPr>
-          <w:p>
-            <w:pPr>
-              <w:cnfStyle w:val="000000100000" w:firstRow="0" w:lastRow="0" w:firstColumn="0" w:lastColumn="0" w:oddVBand="0" w:evenVBand="0" w:oddHBand="1" w:evenHBand="0" w:firstRowFirstColumn="0" w:firstRowLastColumn="0" w:lastRowFirstColumn="0" w:lastRowLastColumn="0"/>
-              <w:rPr>
-                <w:rFonts w:ascii="Bahnschrift" w:hAnsi="Bahnschrift"/>
-                <w:color w:val="FF0000"/>
-              </w:rPr>
-            </w:pPr>
-            <w:r>
-              <w:rPr>
-                <w:rFonts w:ascii="Bahnschrift" w:hAnsi="Bahnschrift"/>
-                <w:color w:val="FF0000"/>
-              </w:rPr>
-              <w:t>TBC</w:t>
-            </w:r>
-          </w:p>
-        </w:tc>
-        <w:tc>
-          <w:tcPr>
-            <w:tcW w:w="2360" w:type="dxa"/>
+              </w:rPr>
+            </w:pPr>
+            <w:r>
+              <w:rPr>
+                <w:rFonts w:ascii="Bahnschrift" w:hAnsi="Bahnschrift"/>
+              </w:rPr>
+              <w:t>22</w:t>
+            </w:r>
+          </w:p>
+        </w:tc>
+        <w:tc>
+          <w:tcPr>
+            <w:tcW w:w="3544" w:type="dxa"/>
           </w:tcPr>
           <w:p>
             <w:pPr>
@@ -33570,7 +33410,7 @@
         <w:tc>
           <w:tcPr>
             <w:cnfStyle w:val="001000000000" w:firstRow="0" w:lastRow="0" w:firstColumn="1" w:lastColumn="0" w:oddVBand="0" w:evenVBand="0" w:oddHBand="0" w:evenHBand="0" w:firstRowFirstColumn="0" w:firstRowLastColumn="0" w:lastRowFirstColumn="0" w:lastRowLastColumn="0"/>
-            <w:tcW w:w="1782" w:type="dxa"/>
+            <w:tcW w:w="1875" w:type="dxa"/>
           </w:tcPr>
           <w:p>
             <w:pPr>
@@ -33607,63 +33447,45 @@
         </w:tc>
         <w:tc>
           <w:tcPr>
-            <w:tcW w:w="1875" w:type="dxa"/>
+            <w:tcW w:w="1368" w:type="dxa"/>
           </w:tcPr>
           <w:p>
             <w:pPr>
               <w:cnfStyle w:val="000000000000" w:firstRow="0" w:lastRow="0" w:firstColumn="0" w:lastColumn="0" w:oddVBand="0" w:evenVBand="0" w:oddHBand="0" w:evenHBand="0" w:firstRowFirstColumn="0" w:firstRowLastColumn="0" w:lastRowFirstColumn="0" w:lastRowLastColumn="0"/>
               <w:rPr>
                 <w:rFonts w:ascii="Bahnschrift" w:hAnsi="Bahnschrift"/>
-                <w:color w:val="FF0000"/>
-              </w:rPr>
-            </w:pPr>
-          </w:p>
-        </w:tc>
-        <w:tc>
-          <w:tcPr>
-            <w:tcW w:w="1182" w:type="dxa"/>
+              </w:rPr>
+            </w:pPr>
+            <w:r>
+              <w:rPr>
+                <w:rFonts w:ascii="Bahnschrift" w:hAnsi="Bahnschrift"/>
+              </w:rPr>
+              <w:t>NUMBER</w:t>
+            </w:r>
+          </w:p>
+        </w:tc>
+        <w:tc>
+          <w:tcPr>
+            <w:tcW w:w="851" w:type="dxa"/>
           </w:tcPr>
           <w:p>
             <w:pPr>
               <w:cnfStyle w:val="000000000000" w:firstRow="0" w:lastRow="0" w:firstColumn="0" w:lastColumn="0" w:oddVBand="0" w:evenVBand="0" w:oddHBand="0" w:evenHBand="0" w:firstRowFirstColumn="0" w:firstRowLastColumn="0" w:lastRowFirstColumn="0" w:lastRowLastColumn="0"/>
               <w:rPr>
                 <w:rFonts w:ascii="Bahnschrift" w:hAnsi="Bahnschrift"/>
-                <w:color w:val="FF0000"/>
-              </w:rPr>
-            </w:pPr>
-            <w:r>
-              <w:rPr>
-                <w:rFonts w:ascii="Bahnschrift" w:hAnsi="Bahnschrift"/>
-                <w:color w:val="FF0000"/>
-              </w:rPr>
-              <w:t>TBC</w:t>
-            </w:r>
-          </w:p>
-        </w:tc>
-        <w:tc>
-          <w:tcPr>
-            <w:tcW w:w="863" w:type="dxa"/>
-          </w:tcPr>
-          <w:p>
-            <w:pPr>
-              <w:cnfStyle w:val="000000000000" w:firstRow="0" w:lastRow="0" w:firstColumn="0" w:lastColumn="0" w:oddVBand="0" w:evenVBand="0" w:oddHBand="0" w:evenHBand="0" w:firstRowFirstColumn="0" w:firstRowLastColumn="0" w:lastRowFirstColumn="0" w:lastRowLastColumn="0"/>
-              <w:rPr>
-                <w:rFonts w:ascii="Bahnschrift" w:hAnsi="Bahnschrift"/>
-                <w:color w:val="FF0000"/>
-              </w:rPr>
-            </w:pPr>
-            <w:r>
-              <w:rPr>
-                <w:rFonts w:ascii="Bahnschrift" w:hAnsi="Bahnschrift"/>
-                <w:color w:val="FF0000"/>
-              </w:rPr>
-              <w:t>TBC</w:t>
-            </w:r>
-          </w:p>
-        </w:tc>
-        <w:tc>
-          <w:tcPr>
-            <w:tcW w:w="2360" w:type="dxa"/>
+              </w:rPr>
+            </w:pPr>
+            <w:r>
+              <w:rPr>
+                <w:rFonts w:ascii="Bahnschrift" w:hAnsi="Bahnschrift"/>
+              </w:rPr>
+              <w:t>22</w:t>
+            </w:r>
+          </w:p>
+        </w:tc>
+        <w:tc>
+          <w:tcPr>
+            <w:tcW w:w="3544" w:type="dxa"/>
           </w:tcPr>
           <w:p>
             <w:pPr>
@@ -33688,7 +33510,7 @@
         <w:tc>
           <w:tcPr>
             <w:cnfStyle w:val="001000000000" w:firstRow="0" w:lastRow="0" w:firstColumn="1" w:lastColumn="0" w:oddVBand="0" w:evenVBand="0" w:oddHBand="0" w:evenHBand="0" w:firstRowFirstColumn="0" w:firstRowLastColumn="0" w:lastRowFirstColumn="0" w:lastRowLastColumn="0"/>
-            <w:tcW w:w="1782" w:type="dxa"/>
+            <w:tcW w:w="1875" w:type="dxa"/>
           </w:tcPr>
           <w:p>
             <w:pPr>
@@ -33725,63 +33547,45 @@
         </w:tc>
         <w:tc>
           <w:tcPr>
-            <w:tcW w:w="1875" w:type="dxa"/>
+            <w:tcW w:w="1368" w:type="dxa"/>
           </w:tcPr>
           <w:p>
             <w:pPr>
               <w:cnfStyle w:val="000000100000" w:firstRow="0" w:lastRow="0" w:firstColumn="0" w:lastColumn="0" w:oddVBand="0" w:evenVBand="0" w:oddHBand="1" w:evenHBand="0" w:firstRowFirstColumn="0" w:firstRowLastColumn="0" w:lastRowFirstColumn="0" w:lastRowLastColumn="0"/>
               <w:rPr>
                 <w:rFonts w:ascii="Bahnschrift" w:hAnsi="Bahnschrift"/>
-                <w:color w:val="FF0000"/>
-              </w:rPr>
-            </w:pPr>
-          </w:p>
-        </w:tc>
-        <w:tc>
-          <w:tcPr>
-            <w:tcW w:w="1182" w:type="dxa"/>
+              </w:rPr>
+            </w:pPr>
+            <w:r>
+              <w:rPr>
+                <w:rFonts w:ascii="Bahnschrift" w:hAnsi="Bahnschrift"/>
+              </w:rPr>
+              <w:t>DATE</w:t>
+            </w:r>
+          </w:p>
+        </w:tc>
+        <w:tc>
+          <w:tcPr>
+            <w:tcW w:w="851" w:type="dxa"/>
           </w:tcPr>
           <w:p>
             <w:pPr>
               <w:cnfStyle w:val="000000100000" w:firstRow="0" w:lastRow="0" w:firstColumn="0" w:lastColumn="0" w:oddVBand="0" w:evenVBand="0" w:oddHBand="1" w:evenHBand="0" w:firstRowFirstColumn="0" w:firstRowLastColumn="0" w:lastRowFirstColumn="0" w:lastRowLastColumn="0"/>
               <w:rPr>
                 <w:rFonts w:ascii="Bahnschrift" w:hAnsi="Bahnschrift"/>
-                <w:color w:val="FF0000"/>
-              </w:rPr>
-            </w:pPr>
-            <w:r>
-              <w:rPr>
-                <w:rFonts w:ascii="Bahnschrift" w:hAnsi="Bahnschrift"/>
-                <w:color w:val="FF0000"/>
-              </w:rPr>
-              <w:t>TBC</w:t>
-            </w:r>
-          </w:p>
-        </w:tc>
-        <w:tc>
-          <w:tcPr>
-            <w:tcW w:w="863" w:type="dxa"/>
-          </w:tcPr>
-          <w:p>
-            <w:pPr>
-              <w:cnfStyle w:val="000000100000" w:firstRow="0" w:lastRow="0" w:firstColumn="0" w:lastColumn="0" w:oddVBand="0" w:evenVBand="0" w:oddHBand="1" w:evenHBand="0" w:firstRowFirstColumn="0" w:firstRowLastColumn="0" w:lastRowFirstColumn="0" w:lastRowLastColumn="0"/>
-              <w:rPr>
-                <w:rFonts w:ascii="Bahnschrift" w:hAnsi="Bahnschrift"/>
-                <w:color w:val="FF0000"/>
-              </w:rPr>
-            </w:pPr>
-            <w:r>
-              <w:rPr>
-                <w:rFonts w:ascii="Bahnschrift" w:hAnsi="Bahnschrift"/>
-                <w:color w:val="FF0000"/>
-              </w:rPr>
-              <w:t>TBC</w:t>
-            </w:r>
-          </w:p>
-        </w:tc>
-        <w:tc>
-          <w:tcPr>
-            <w:tcW w:w="2360" w:type="dxa"/>
+              </w:rPr>
+            </w:pPr>
+            <w:r>
+              <w:rPr>
+                <w:rFonts w:ascii="Bahnschrift" w:hAnsi="Bahnschrift"/>
+              </w:rPr>
+              <w:t>7</w:t>
+            </w:r>
+          </w:p>
+        </w:tc>
+        <w:tc>
+          <w:tcPr>
+            <w:tcW w:w="3544" w:type="dxa"/>
           </w:tcPr>
           <w:p>
             <w:pPr>
@@ -33803,7 +33607,7 @@
         <w:tc>
           <w:tcPr>
             <w:cnfStyle w:val="001000000000" w:firstRow="0" w:lastRow="0" w:firstColumn="1" w:lastColumn="0" w:oddVBand="0" w:evenVBand="0" w:oddHBand="0" w:evenHBand="0" w:firstRowFirstColumn="0" w:firstRowLastColumn="0" w:lastRowFirstColumn="0" w:lastRowLastColumn="0"/>
-            <w:tcW w:w="1782" w:type="dxa"/>
+            <w:tcW w:w="1875" w:type="dxa"/>
           </w:tcPr>
           <w:p>
             <w:pPr>
@@ -33840,63 +33644,45 @@
         </w:tc>
         <w:tc>
           <w:tcPr>
-            <w:tcW w:w="1875" w:type="dxa"/>
+            <w:tcW w:w="1368" w:type="dxa"/>
           </w:tcPr>
           <w:p>
             <w:pPr>
               <w:cnfStyle w:val="000000000000" w:firstRow="0" w:lastRow="0" w:firstColumn="0" w:lastColumn="0" w:oddVBand="0" w:evenVBand="0" w:oddHBand="0" w:evenHBand="0" w:firstRowFirstColumn="0" w:firstRowLastColumn="0" w:lastRowFirstColumn="0" w:lastRowLastColumn="0"/>
               <w:rPr>
                 <w:rFonts w:ascii="Bahnschrift" w:hAnsi="Bahnschrift"/>
-                <w:color w:val="FF0000"/>
-              </w:rPr>
-            </w:pPr>
-          </w:p>
-        </w:tc>
-        <w:tc>
-          <w:tcPr>
-            <w:tcW w:w="1182" w:type="dxa"/>
+              </w:rPr>
+            </w:pPr>
+            <w:r>
+              <w:rPr>
+                <w:rFonts w:ascii="Bahnschrift" w:hAnsi="Bahnschrift"/>
+              </w:rPr>
+              <w:t>NUMBER</w:t>
+            </w:r>
+          </w:p>
+        </w:tc>
+        <w:tc>
+          <w:tcPr>
+            <w:tcW w:w="851" w:type="dxa"/>
           </w:tcPr>
           <w:p>
             <w:pPr>
               <w:cnfStyle w:val="000000000000" w:firstRow="0" w:lastRow="0" w:firstColumn="0" w:lastColumn="0" w:oddVBand="0" w:evenVBand="0" w:oddHBand="0" w:evenHBand="0" w:firstRowFirstColumn="0" w:firstRowLastColumn="0" w:lastRowFirstColumn="0" w:lastRowLastColumn="0"/>
               <w:rPr>
                 <w:rFonts w:ascii="Bahnschrift" w:hAnsi="Bahnschrift"/>
-                <w:color w:val="FF0000"/>
-              </w:rPr>
-            </w:pPr>
-            <w:r>
-              <w:rPr>
-                <w:rFonts w:ascii="Bahnschrift" w:hAnsi="Bahnschrift"/>
-                <w:color w:val="FF0000"/>
-              </w:rPr>
-              <w:t>TBC</w:t>
-            </w:r>
-          </w:p>
-        </w:tc>
-        <w:tc>
-          <w:tcPr>
-            <w:tcW w:w="863" w:type="dxa"/>
-          </w:tcPr>
-          <w:p>
-            <w:pPr>
-              <w:cnfStyle w:val="000000000000" w:firstRow="0" w:lastRow="0" w:firstColumn="0" w:lastColumn="0" w:oddVBand="0" w:evenVBand="0" w:oddHBand="0" w:evenHBand="0" w:firstRowFirstColumn="0" w:firstRowLastColumn="0" w:lastRowFirstColumn="0" w:lastRowLastColumn="0"/>
-              <w:rPr>
-                <w:rFonts w:ascii="Bahnschrift" w:hAnsi="Bahnschrift"/>
-                <w:color w:val="FF0000"/>
-              </w:rPr>
-            </w:pPr>
-            <w:r>
-              <w:rPr>
-                <w:rFonts w:ascii="Bahnschrift" w:hAnsi="Bahnschrift"/>
-                <w:color w:val="FF0000"/>
-              </w:rPr>
-              <w:t>TBC</w:t>
-            </w:r>
-          </w:p>
-        </w:tc>
-        <w:tc>
-          <w:tcPr>
-            <w:tcW w:w="2360" w:type="dxa"/>
+              </w:rPr>
+            </w:pPr>
+            <w:r>
+              <w:rPr>
+                <w:rFonts w:ascii="Bahnschrift" w:hAnsi="Bahnschrift"/>
+              </w:rPr>
+              <w:t>22</w:t>
+            </w:r>
+          </w:p>
+        </w:tc>
+        <w:tc>
+          <w:tcPr>
+            <w:tcW w:w="3544" w:type="dxa"/>
           </w:tcPr>
           <w:p>
             <w:pPr>
@@ -33921,19 +33707,19 @@
         <w:tc>
           <w:tcPr>
             <w:cnfStyle w:val="001000000000" w:firstRow="0" w:lastRow="0" w:firstColumn="1" w:lastColumn="0" w:oddVBand="0" w:evenVBand="0" w:oddHBand="0" w:evenHBand="0" w:firstRowFirstColumn="0" w:firstRowLastColumn="0" w:lastRowFirstColumn="0" w:lastRowLastColumn="0"/>
-            <w:tcW w:w="1782" w:type="dxa"/>
-          </w:tcPr>
-          <w:p>
-            <w:pPr>
-              <w:rPr>
-                <w:rFonts w:ascii="Bahnschrift" w:hAnsi="Bahnschrift"/>
-              </w:rPr>
-            </w:pPr>
-            <w:r>
-              <w:rPr>
-                <w:rFonts w:ascii="Bahnschrift" w:hAnsi="Bahnschrift"/>
-              </w:rPr>
-              <w:t>t1.teamname</w:t>
+            <w:tcW w:w="1875" w:type="dxa"/>
+          </w:tcPr>
+          <w:p>
+            <w:pPr>
+              <w:rPr>
+                <w:rFonts w:ascii="Bahnschrift" w:hAnsi="Bahnschrift"/>
+              </w:rPr>
+            </w:pPr>
+            <w:r>
+              <w:rPr>
+                <w:rFonts w:ascii="Bahnschrift" w:hAnsi="Bahnschrift"/>
+              </w:rPr>
+              <w:t>HomeTeamName</w:t>
             </w:r>
           </w:p>
         </w:tc>
@@ -33958,7 +33744,7 @@
         </w:tc>
         <w:tc>
           <w:tcPr>
-            <w:tcW w:w="1875" w:type="dxa"/>
+            <w:tcW w:w="1368" w:type="dxa"/>
           </w:tcPr>
           <w:p>
             <w:pPr>
@@ -33971,55 +33757,32 @@
               <w:rPr>
                 <w:rFonts w:ascii="Bahnschrift" w:hAnsi="Bahnschrift"/>
               </w:rPr>
-              <w:t>HomeTeamName</w:t>
-            </w:r>
-          </w:p>
-        </w:tc>
-        <w:tc>
-          <w:tcPr>
-            <w:tcW w:w="1182" w:type="dxa"/>
+              <w:t>VARCHAR2</w:t>
+            </w:r>
+          </w:p>
+        </w:tc>
+        <w:tc>
+          <w:tcPr>
+            <w:tcW w:w="851" w:type="dxa"/>
           </w:tcPr>
           <w:p>
             <w:pPr>
               <w:cnfStyle w:val="000000100000" w:firstRow="0" w:lastRow="0" w:firstColumn="0" w:lastColumn="0" w:oddVBand="0" w:evenVBand="0" w:oddHBand="1" w:evenHBand="0" w:firstRowFirstColumn="0" w:firstRowLastColumn="0" w:lastRowFirstColumn="0" w:lastRowLastColumn="0"/>
               <w:rPr>
                 <w:rFonts w:ascii="Bahnschrift" w:hAnsi="Bahnschrift"/>
-                <w:color w:val="FF0000"/>
-              </w:rPr>
-            </w:pPr>
-            <w:r>
-              <w:rPr>
-                <w:rFonts w:ascii="Bahnschrift" w:hAnsi="Bahnschrift"/>
-                <w:color w:val="FF0000"/>
-              </w:rPr>
-              <w:t>TBC</w:t>
-            </w:r>
-          </w:p>
-        </w:tc>
-        <w:tc>
-          <w:tcPr>
-            <w:tcW w:w="863" w:type="dxa"/>
-          </w:tcPr>
-          <w:p>
-            <w:pPr>
-              <w:cnfStyle w:val="000000100000" w:firstRow="0" w:lastRow="0" w:firstColumn="0" w:lastColumn="0" w:oddVBand="0" w:evenVBand="0" w:oddHBand="1" w:evenHBand="0" w:firstRowFirstColumn="0" w:firstRowLastColumn="0" w:lastRowFirstColumn="0" w:lastRowLastColumn="0"/>
-              <w:rPr>
-                <w:rFonts w:ascii="Bahnschrift" w:hAnsi="Bahnschrift"/>
-                <w:color w:val="FF0000"/>
-              </w:rPr>
-            </w:pPr>
-            <w:r>
-              <w:rPr>
-                <w:rFonts w:ascii="Bahnschrift" w:hAnsi="Bahnschrift"/>
-                <w:color w:val="FF0000"/>
-              </w:rPr>
-              <w:t>TBC</w:t>
-            </w:r>
-          </w:p>
-        </w:tc>
-        <w:tc>
-          <w:tcPr>
-            <w:tcW w:w="2360" w:type="dxa"/>
+              </w:rPr>
+            </w:pPr>
+            <w:r>
+              <w:rPr>
+                <w:rFonts w:ascii="Bahnschrift" w:hAnsi="Bahnschrift"/>
+              </w:rPr>
+              <w:t>10</w:t>
+            </w:r>
+          </w:p>
+        </w:tc>
+        <w:tc>
+          <w:tcPr>
+            <w:tcW w:w="3544" w:type="dxa"/>
           </w:tcPr>
           <w:p>
             <w:pPr>
@@ -34041,7 +33804,7 @@
         <w:tc>
           <w:tcPr>
             <w:cnfStyle w:val="001000000000" w:firstRow="0" w:lastRow="0" w:firstColumn="1" w:lastColumn="0" w:oddVBand="0" w:evenVBand="0" w:oddHBand="0" w:evenHBand="0" w:firstRowFirstColumn="0" w:firstRowLastColumn="0" w:lastRowFirstColumn="0" w:lastRowLastColumn="0"/>
-            <w:tcW w:w="1782" w:type="dxa"/>
+            <w:tcW w:w="1875" w:type="dxa"/>
           </w:tcPr>
           <w:p>
             <w:pPr>
@@ -34078,7 +33841,7 @@
         </w:tc>
         <w:tc>
           <w:tcPr>
-            <w:tcW w:w="1875" w:type="dxa"/>
+            <w:tcW w:w="1368" w:type="dxa"/>
           </w:tcPr>
           <w:p>
             <w:pPr>
@@ -34087,53 +33850,36 @@
                 <w:rFonts w:ascii="Bahnschrift" w:hAnsi="Bahnschrift"/>
               </w:rPr>
             </w:pPr>
-          </w:p>
-        </w:tc>
-        <w:tc>
-          <w:tcPr>
-            <w:tcW w:w="1182" w:type="dxa"/>
+            <w:r>
+              <w:rPr>
+                <w:rFonts w:ascii="Bahnschrift" w:hAnsi="Bahnschrift"/>
+              </w:rPr>
+              <w:t>NUMBER</w:t>
+            </w:r>
+          </w:p>
+        </w:tc>
+        <w:tc>
+          <w:tcPr>
+            <w:tcW w:w="851" w:type="dxa"/>
           </w:tcPr>
           <w:p>
             <w:pPr>
               <w:cnfStyle w:val="000000000000" w:firstRow="0" w:lastRow="0" w:firstColumn="0" w:lastColumn="0" w:oddVBand="0" w:evenVBand="0" w:oddHBand="0" w:evenHBand="0" w:firstRowFirstColumn="0" w:firstRowLastColumn="0" w:lastRowFirstColumn="0" w:lastRowLastColumn="0"/>
               <w:rPr>
                 <w:rFonts w:ascii="Bahnschrift" w:hAnsi="Bahnschrift"/>
-                <w:color w:val="FF0000"/>
-              </w:rPr>
-            </w:pPr>
-            <w:r>
-              <w:rPr>
-                <w:rFonts w:ascii="Bahnschrift" w:hAnsi="Bahnschrift"/>
-                <w:color w:val="FF0000"/>
-              </w:rPr>
-              <w:t>TBC</w:t>
-            </w:r>
-          </w:p>
-        </w:tc>
-        <w:tc>
-          <w:tcPr>
-            <w:tcW w:w="863" w:type="dxa"/>
-          </w:tcPr>
-          <w:p>
-            <w:pPr>
-              <w:cnfStyle w:val="000000000000" w:firstRow="0" w:lastRow="0" w:firstColumn="0" w:lastColumn="0" w:oddVBand="0" w:evenVBand="0" w:oddHBand="0" w:evenHBand="0" w:firstRowFirstColumn="0" w:firstRowLastColumn="0" w:lastRowFirstColumn="0" w:lastRowLastColumn="0"/>
-              <w:rPr>
-                <w:rFonts w:ascii="Bahnschrift" w:hAnsi="Bahnschrift"/>
-                <w:color w:val="FF0000"/>
-              </w:rPr>
-            </w:pPr>
-            <w:r>
-              <w:rPr>
-                <w:rFonts w:ascii="Bahnschrift" w:hAnsi="Bahnschrift"/>
-                <w:color w:val="FF0000"/>
-              </w:rPr>
-              <w:t>TBC</w:t>
-            </w:r>
-          </w:p>
-        </w:tc>
-        <w:tc>
-          <w:tcPr>
-            <w:tcW w:w="2360" w:type="dxa"/>
+              </w:rPr>
+            </w:pPr>
+            <w:r>
+              <w:rPr>
+                <w:rFonts w:ascii="Bahnschrift" w:hAnsi="Bahnschrift"/>
+              </w:rPr>
+              <w:t>22</w:t>
+            </w:r>
+          </w:p>
+        </w:tc>
+        <w:tc>
+          <w:tcPr>
+            <w:tcW w:w="3544" w:type="dxa"/>
           </w:tcPr>
           <w:p>
             <w:pPr>
@@ -34158,7 +33904,7 @@
         <w:tc>
           <w:tcPr>
             <w:cnfStyle w:val="001000000000" w:firstRow="0" w:lastRow="0" w:firstColumn="1" w:lastColumn="0" w:oddVBand="0" w:evenVBand="0" w:oddHBand="0" w:evenHBand="0" w:firstRowFirstColumn="0" w:firstRowLastColumn="0" w:lastRowFirstColumn="0" w:lastRowLastColumn="0"/>
-            <w:tcW w:w="1782" w:type="dxa"/>
+            <w:tcW w:w="1875" w:type="dxa"/>
           </w:tcPr>
           <w:p>
             <w:pPr>
@@ -34195,7 +33941,7 @@
         </w:tc>
         <w:tc>
           <w:tcPr>
-            <w:tcW w:w="1875" w:type="dxa"/>
+            <w:tcW w:w="1368" w:type="dxa"/>
           </w:tcPr>
           <w:p>
             <w:pPr>
@@ -34204,53 +33950,36 @@
                 <w:rFonts w:ascii="Bahnschrift" w:hAnsi="Bahnschrift"/>
               </w:rPr>
             </w:pPr>
-          </w:p>
-        </w:tc>
-        <w:tc>
-          <w:tcPr>
-            <w:tcW w:w="1182" w:type="dxa"/>
+            <w:r>
+              <w:rPr>
+                <w:rFonts w:ascii="Bahnschrift" w:hAnsi="Bahnschrift"/>
+              </w:rPr>
+              <w:t>NUMBER</w:t>
+            </w:r>
+          </w:p>
+        </w:tc>
+        <w:tc>
+          <w:tcPr>
+            <w:tcW w:w="851" w:type="dxa"/>
           </w:tcPr>
           <w:p>
             <w:pPr>
               <w:cnfStyle w:val="000000100000" w:firstRow="0" w:lastRow="0" w:firstColumn="0" w:lastColumn="0" w:oddVBand="0" w:evenVBand="0" w:oddHBand="1" w:evenHBand="0" w:firstRowFirstColumn="0" w:firstRowLastColumn="0" w:lastRowFirstColumn="0" w:lastRowLastColumn="0"/>
               <w:rPr>
                 <w:rFonts w:ascii="Bahnschrift" w:hAnsi="Bahnschrift"/>
-                <w:color w:val="FF0000"/>
-              </w:rPr>
-            </w:pPr>
-            <w:r>
-              <w:rPr>
-                <w:rFonts w:ascii="Bahnschrift" w:hAnsi="Bahnschrift"/>
-                <w:color w:val="FF0000"/>
-              </w:rPr>
-              <w:t>TBC</w:t>
-            </w:r>
-          </w:p>
-        </w:tc>
-        <w:tc>
-          <w:tcPr>
-            <w:tcW w:w="863" w:type="dxa"/>
-          </w:tcPr>
-          <w:p>
-            <w:pPr>
-              <w:cnfStyle w:val="000000100000" w:firstRow="0" w:lastRow="0" w:firstColumn="0" w:lastColumn="0" w:oddVBand="0" w:evenVBand="0" w:oddHBand="1" w:evenHBand="0" w:firstRowFirstColumn="0" w:firstRowLastColumn="0" w:lastRowFirstColumn="0" w:lastRowLastColumn="0"/>
-              <w:rPr>
-                <w:rFonts w:ascii="Bahnschrift" w:hAnsi="Bahnschrift"/>
-                <w:color w:val="FF0000"/>
-              </w:rPr>
-            </w:pPr>
-            <w:r>
-              <w:rPr>
-                <w:rFonts w:ascii="Bahnschrift" w:hAnsi="Bahnschrift"/>
-                <w:color w:val="FF0000"/>
-              </w:rPr>
-              <w:t>TBC</w:t>
-            </w:r>
-          </w:p>
-        </w:tc>
-        <w:tc>
-          <w:tcPr>
-            <w:tcW w:w="2360" w:type="dxa"/>
+              </w:rPr>
+            </w:pPr>
+            <w:r>
+              <w:rPr>
+                <w:rFonts w:ascii="Bahnschrift" w:hAnsi="Bahnschrift"/>
+              </w:rPr>
+              <w:t>22</w:t>
+            </w:r>
+          </w:p>
+        </w:tc>
+        <w:tc>
+          <w:tcPr>
+            <w:tcW w:w="3544" w:type="dxa"/>
           </w:tcPr>
           <w:p>
             <w:pPr>
@@ -34275,19 +34004,19 @@
         <w:tc>
           <w:tcPr>
             <w:cnfStyle w:val="001000000000" w:firstRow="0" w:lastRow="0" w:firstColumn="1" w:lastColumn="0" w:oddVBand="0" w:evenVBand="0" w:oddHBand="0" w:evenHBand="0" w:firstRowFirstColumn="0" w:firstRowLastColumn="0" w:lastRowFirstColumn="0" w:lastRowLastColumn="0"/>
-            <w:tcW w:w="1782" w:type="dxa"/>
-          </w:tcPr>
-          <w:p>
-            <w:pPr>
-              <w:rPr>
-                <w:rFonts w:ascii="Bahnschrift" w:hAnsi="Bahnschrift"/>
-              </w:rPr>
-            </w:pPr>
-            <w:r>
-              <w:rPr>
-                <w:rFonts w:ascii="Bahnschrift" w:hAnsi="Bahnschrift"/>
-              </w:rPr>
-              <w:t>t2.teamname</w:t>
+            <w:tcW w:w="1875" w:type="dxa"/>
+          </w:tcPr>
+          <w:p>
+            <w:pPr>
+              <w:rPr>
+                <w:rFonts w:ascii="Bahnschrift" w:hAnsi="Bahnschrift"/>
+              </w:rPr>
+            </w:pPr>
+            <w:r>
+              <w:rPr>
+                <w:rFonts w:ascii="Bahnschrift" w:hAnsi="Bahnschrift"/>
+              </w:rPr>
+              <w:t>VisitTeamName</w:t>
             </w:r>
           </w:p>
         </w:tc>
@@ -34312,7 +34041,7 @@
         </w:tc>
         <w:tc>
           <w:tcPr>
-            <w:tcW w:w="1875" w:type="dxa"/>
+            <w:tcW w:w="1368" w:type="dxa"/>
           </w:tcPr>
           <w:p>
             <w:pPr>
@@ -34325,55 +34054,32 @@
               <w:rPr>
                 <w:rFonts w:ascii="Bahnschrift" w:hAnsi="Bahnschrift"/>
               </w:rPr>
-              <w:t>VisitTeamName</w:t>
-            </w:r>
-          </w:p>
-        </w:tc>
-        <w:tc>
-          <w:tcPr>
-            <w:tcW w:w="1182" w:type="dxa"/>
+              <w:t>VARCHAR2</w:t>
+            </w:r>
+          </w:p>
+        </w:tc>
+        <w:tc>
+          <w:tcPr>
+            <w:tcW w:w="851" w:type="dxa"/>
           </w:tcPr>
           <w:p>
             <w:pPr>
               <w:cnfStyle w:val="000000000000" w:firstRow="0" w:lastRow="0" w:firstColumn="0" w:lastColumn="0" w:oddVBand="0" w:evenVBand="0" w:oddHBand="0" w:evenHBand="0" w:firstRowFirstColumn="0" w:firstRowLastColumn="0" w:lastRowFirstColumn="0" w:lastRowLastColumn="0"/>
               <w:rPr>
                 <w:rFonts w:ascii="Bahnschrift" w:hAnsi="Bahnschrift"/>
-                <w:color w:val="FF0000"/>
-              </w:rPr>
-            </w:pPr>
-            <w:r>
-              <w:rPr>
-                <w:rFonts w:ascii="Bahnschrift" w:hAnsi="Bahnschrift"/>
-                <w:color w:val="FF0000"/>
-              </w:rPr>
-              <w:t>TBC</w:t>
-            </w:r>
-          </w:p>
-        </w:tc>
-        <w:tc>
-          <w:tcPr>
-            <w:tcW w:w="863" w:type="dxa"/>
-          </w:tcPr>
-          <w:p>
-            <w:pPr>
-              <w:cnfStyle w:val="000000000000" w:firstRow="0" w:lastRow="0" w:firstColumn="0" w:lastColumn="0" w:oddVBand="0" w:evenVBand="0" w:oddHBand="0" w:evenHBand="0" w:firstRowFirstColumn="0" w:firstRowLastColumn="0" w:lastRowFirstColumn="0" w:lastRowLastColumn="0"/>
-              <w:rPr>
-                <w:rFonts w:ascii="Bahnschrift" w:hAnsi="Bahnschrift"/>
-                <w:color w:val="FF0000"/>
-              </w:rPr>
-            </w:pPr>
-            <w:r>
-              <w:rPr>
-                <w:rFonts w:ascii="Bahnschrift" w:hAnsi="Bahnschrift"/>
-                <w:color w:val="FF0000"/>
-              </w:rPr>
-              <w:t>TBC</w:t>
-            </w:r>
-          </w:p>
-        </w:tc>
-        <w:tc>
-          <w:tcPr>
-            <w:tcW w:w="2360" w:type="dxa"/>
+              </w:rPr>
+            </w:pPr>
+            <w:r>
+              <w:rPr>
+                <w:rFonts w:ascii="Bahnschrift" w:hAnsi="Bahnschrift"/>
+              </w:rPr>
+              <w:t>10</w:t>
+            </w:r>
+          </w:p>
+        </w:tc>
+        <w:tc>
+          <w:tcPr>
+            <w:tcW w:w="3544" w:type="dxa"/>
           </w:tcPr>
           <w:p>
             <w:pPr>
@@ -34398,7 +34104,7 @@
         <w:tc>
           <w:tcPr>
             <w:cnfStyle w:val="001000000000" w:firstRow="0" w:lastRow="0" w:firstColumn="1" w:lastColumn="0" w:oddVBand="0" w:evenVBand="0" w:oddHBand="0" w:evenHBand="0" w:firstRowFirstColumn="0" w:firstRowLastColumn="0" w:lastRowFirstColumn="0" w:lastRowLastColumn="0"/>
-            <w:tcW w:w="1782" w:type="dxa"/>
+            <w:tcW w:w="1875" w:type="dxa"/>
           </w:tcPr>
           <w:p>
             <w:pPr>
@@ -34435,7 +34141,7 @@
         </w:tc>
         <w:tc>
           <w:tcPr>
-            <w:tcW w:w="1875" w:type="dxa"/>
+            <w:tcW w:w="1368" w:type="dxa"/>
           </w:tcPr>
           <w:p>
             <w:pPr>
@@ -34444,53 +34150,36 @@
                 <w:rFonts w:ascii="Bahnschrift" w:hAnsi="Bahnschrift"/>
               </w:rPr>
             </w:pPr>
-          </w:p>
-        </w:tc>
-        <w:tc>
-          <w:tcPr>
-            <w:tcW w:w="1182" w:type="dxa"/>
+            <w:r>
+              <w:rPr>
+                <w:rFonts w:ascii="Bahnschrift" w:hAnsi="Bahnschrift"/>
+              </w:rPr>
+              <w:t>NUMBER</w:t>
+            </w:r>
+          </w:p>
+        </w:tc>
+        <w:tc>
+          <w:tcPr>
+            <w:tcW w:w="851" w:type="dxa"/>
           </w:tcPr>
           <w:p>
             <w:pPr>
               <w:cnfStyle w:val="000000100000" w:firstRow="0" w:lastRow="0" w:firstColumn="0" w:lastColumn="0" w:oddVBand="0" w:evenVBand="0" w:oddHBand="1" w:evenHBand="0" w:firstRowFirstColumn="0" w:firstRowLastColumn="0" w:lastRowFirstColumn="0" w:lastRowLastColumn="0"/>
               <w:rPr>
                 <w:rFonts w:ascii="Bahnschrift" w:hAnsi="Bahnschrift"/>
-                <w:color w:val="FF0000"/>
-              </w:rPr>
-            </w:pPr>
-            <w:r>
-              <w:rPr>
-                <w:rFonts w:ascii="Bahnschrift" w:hAnsi="Bahnschrift"/>
-                <w:color w:val="FF0000"/>
-              </w:rPr>
-              <w:t>TBC</w:t>
-            </w:r>
-          </w:p>
-        </w:tc>
-        <w:tc>
-          <w:tcPr>
-            <w:tcW w:w="863" w:type="dxa"/>
-          </w:tcPr>
-          <w:p>
-            <w:pPr>
-              <w:cnfStyle w:val="000000100000" w:firstRow="0" w:lastRow="0" w:firstColumn="0" w:lastColumn="0" w:oddVBand="0" w:evenVBand="0" w:oddHBand="1" w:evenHBand="0" w:firstRowFirstColumn="0" w:firstRowLastColumn="0" w:lastRowFirstColumn="0" w:lastRowLastColumn="0"/>
-              <w:rPr>
-                <w:rFonts w:ascii="Bahnschrift" w:hAnsi="Bahnschrift"/>
-                <w:color w:val="FF0000"/>
-              </w:rPr>
-            </w:pPr>
-            <w:r>
-              <w:rPr>
-                <w:rFonts w:ascii="Bahnschrift" w:hAnsi="Bahnschrift"/>
-                <w:color w:val="FF0000"/>
-              </w:rPr>
-              <w:t>TBC</w:t>
-            </w:r>
-          </w:p>
-        </w:tc>
-        <w:tc>
-          <w:tcPr>
-            <w:tcW w:w="2360" w:type="dxa"/>
+              </w:rPr>
+            </w:pPr>
+            <w:r>
+              <w:rPr>
+                <w:rFonts w:ascii="Bahnschrift" w:hAnsi="Bahnschrift"/>
+              </w:rPr>
+              <w:t>22</w:t>
+            </w:r>
+          </w:p>
+        </w:tc>
+        <w:tc>
+          <w:tcPr>
+            <w:tcW w:w="3544" w:type="dxa"/>
           </w:tcPr>
           <w:p>
             <w:pPr>
@@ -34512,7 +34201,7 @@
         <w:tc>
           <w:tcPr>
             <w:cnfStyle w:val="001000000000" w:firstRow="0" w:lastRow="0" w:firstColumn="1" w:lastColumn="0" w:oddVBand="0" w:evenVBand="0" w:oddHBand="0" w:evenHBand="0" w:firstRowFirstColumn="0" w:firstRowLastColumn="0" w:lastRowFirstColumn="0" w:lastRowLastColumn="0"/>
-            <w:tcW w:w="1782" w:type="dxa"/>
+            <w:tcW w:w="1875" w:type="dxa"/>
           </w:tcPr>
           <w:p>
             <w:pPr>
@@ -34549,63 +34238,45 @@
         </w:tc>
         <w:tc>
           <w:tcPr>
-            <w:tcW w:w="1875" w:type="dxa"/>
+            <w:tcW w:w="1368" w:type="dxa"/>
           </w:tcPr>
           <w:p>
             <w:pPr>
               <w:cnfStyle w:val="000000000000" w:firstRow="0" w:lastRow="0" w:firstColumn="0" w:lastColumn="0" w:oddVBand="0" w:evenVBand="0" w:oddHBand="0" w:evenHBand="0" w:firstRowFirstColumn="0" w:firstRowLastColumn="0" w:lastRowFirstColumn="0" w:lastRowLastColumn="0"/>
               <w:rPr>
                 <w:rFonts w:ascii="Bahnschrift" w:hAnsi="Bahnschrift"/>
-                <w:color w:val="FF0000"/>
-              </w:rPr>
-            </w:pPr>
-          </w:p>
-        </w:tc>
-        <w:tc>
-          <w:tcPr>
-            <w:tcW w:w="1182" w:type="dxa"/>
+              </w:rPr>
+            </w:pPr>
+            <w:r>
+              <w:rPr>
+                <w:rFonts w:ascii="Bahnschrift" w:hAnsi="Bahnschrift"/>
+              </w:rPr>
+              <w:t>NUMBER</w:t>
+            </w:r>
+          </w:p>
+        </w:tc>
+        <w:tc>
+          <w:tcPr>
+            <w:tcW w:w="851" w:type="dxa"/>
           </w:tcPr>
           <w:p>
             <w:pPr>
               <w:cnfStyle w:val="000000000000" w:firstRow="0" w:lastRow="0" w:firstColumn="0" w:lastColumn="0" w:oddVBand="0" w:evenVBand="0" w:oddHBand="0" w:evenHBand="0" w:firstRowFirstColumn="0" w:firstRowLastColumn="0" w:lastRowFirstColumn="0" w:lastRowLastColumn="0"/>
               <w:rPr>
                 <w:rFonts w:ascii="Bahnschrift" w:hAnsi="Bahnschrift"/>
-                <w:color w:val="FF0000"/>
-              </w:rPr>
-            </w:pPr>
-            <w:r>
-              <w:rPr>
-                <w:rFonts w:ascii="Bahnschrift" w:hAnsi="Bahnschrift"/>
-                <w:color w:val="FF0000"/>
-              </w:rPr>
-              <w:t>TBC</w:t>
-            </w:r>
-          </w:p>
-        </w:tc>
-        <w:tc>
-          <w:tcPr>
-            <w:tcW w:w="863" w:type="dxa"/>
-          </w:tcPr>
-          <w:p>
-            <w:pPr>
-              <w:cnfStyle w:val="000000000000" w:firstRow="0" w:lastRow="0" w:firstColumn="0" w:lastColumn="0" w:oddVBand="0" w:evenVBand="0" w:oddHBand="0" w:evenHBand="0" w:firstRowFirstColumn="0" w:firstRowLastColumn="0" w:lastRowFirstColumn="0" w:lastRowLastColumn="0"/>
-              <w:rPr>
-                <w:rFonts w:ascii="Bahnschrift" w:hAnsi="Bahnschrift"/>
-                <w:color w:val="FF0000"/>
-              </w:rPr>
-            </w:pPr>
-            <w:r>
-              <w:rPr>
-                <w:rFonts w:ascii="Bahnschrift" w:hAnsi="Bahnschrift"/>
-                <w:color w:val="FF0000"/>
-              </w:rPr>
-              <w:t>TBC</w:t>
-            </w:r>
-          </w:p>
-        </w:tc>
-        <w:tc>
-          <w:tcPr>
-            <w:tcW w:w="2360" w:type="dxa"/>
+              </w:rPr>
+            </w:pPr>
+            <w:r>
+              <w:rPr>
+                <w:rFonts w:ascii="Bahnschrift" w:hAnsi="Bahnschrift"/>
+              </w:rPr>
+              <w:t>22</w:t>
+            </w:r>
+          </w:p>
+        </w:tc>
+        <w:tc>
+          <w:tcPr>
+            <w:tcW w:w="3544" w:type="dxa"/>
           </w:tcPr>
           <w:p>
             <w:pPr>
@@ -34630,7 +34301,7 @@
         <w:tc>
           <w:tcPr>
             <w:cnfStyle w:val="001000000000" w:firstRow="0" w:lastRow="0" w:firstColumn="1" w:lastColumn="0" w:oddVBand="0" w:evenVBand="0" w:oddHBand="0" w:evenHBand="0" w:firstRowFirstColumn="0" w:firstRowLastColumn="0" w:lastRowFirstColumn="0" w:lastRowLastColumn="0"/>
-            <w:tcW w:w="1782" w:type="dxa"/>
+            <w:tcW w:w="1875" w:type="dxa"/>
           </w:tcPr>
           <w:p>
             <w:pPr>
@@ -34667,63 +34338,45 @@
         </w:tc>
         <w:tc>
           <w:tcPr>
-            <w:tcW w:w="1875" w:type="dxa"/>
+            <w:tcW w:w="1368" w:type="dxa"/>
           </w:tcPr>
           <w:p>
             <w:pPr>
               <w:cnfStyle w:val="000000100000" w:firstRow="0" w:lastRow="0" w:firstColumn="0" w:lastColumn="0" w:oddVBand="0" w:evenVBand="0" w:oddHBand="1" w:evenHBand="0" w:firstRowFirstColumn="0" w:firstRowLastColumn="0" w:lastRowFirstColumn="0" w:lastRowLastColumn="0"/>
               <w:rPr>
                 <w:rFonts w:ascii="Bahnschrift" w:hAnsi="Bahnschrift"/>
-                <w:color w:val="FF0000"/>
-              </w:rPr>
-            </w:pPr>
-          </w:p>
-        </w:tc>
-        <w:tc>
-          <w:tcPr>
-            <w:tcW w:w="1182" w:type="dxa"/>
+              </w:rPr>
+            </w:pPr>
+            <w:r>
+              <w:rPr>
+                <w:rFonts w:ascii="Bahnschrift" w:hAnsi="Bahnschrift"/>
+              </w:rPr>
+              <w:t>VARCHAR2</w:t>
+            </w:r>
+          </w:p>
+        </w:tc>
+        <w:tc>
+          <w:tcPr>
+            <w:tcW w:w="851" w:type="dxa"/>
           </w:tcPr>
           <w:p>
             <w:pPr>
               <w:cnfStyle w:val="000000100000" w:firstRow="0" w:lastRow="0" w:firstColumn="0" w:lastColumn="0" w:oddVBand="0" w:evenVBand="0" w:oddHBand="1" w:evenHBand="0" w:firstRowFirstColumn="0" w:firstRowLastColumn="0" w:lastRowFirstColumn="0" w:lastRowLastColumn="0"/>
               <w:rPr>
                 <w:rFonts w:ascii="Bahnschrift" w:hAnsi="Bahnschrift"/>
-                <w:color w:val="FF0000"/>
-              </w:rPr>
-            </w:pPr>
-            <w:r>
-              <w:rPr>
-                <w:rFonts w:ascii="Bahnschrift" w:hAnsi="Bahnschrift"/>
-                <w:color w:val="FF0000"/>
-              </w:rPr>
-              <w:t>TBC</w:t>
-            </w:r>
-          </w:p>
-        </w:tc>
-        <w:tc>
-          <w:tcPr>
-            <w:tcW w:w="863" w:type="dxa"/>
-          </w:tcPr>
-          <w:p>
-            <w:pPr>
-              <w:cnfStyle w:val="000000100000" w:firstRow="0" w:lastRow="0" w:firstColumn="0" w:lastColumn="0" w:oddVBand="0" w:evenVBand="0" w:oddHBand="1" w:evenHBand="0" w:firstRowFirstColumn="0" w:firstRowLastColumn="0" w:lastRowFirstColumn="0" w:lastRowLastColumn="0"/>
-              <w:rPr>
-                <w:rFonts w:ascii="Bahnschrift" w:hAnsi="Bahnschrift"/>
-                <w:color w:val="FF0000"/>
-              </w:rPr>
-            </w:pPr>
-            <w:r>
-              <w:rPr>
-                <w:rFonts w:ascii="Bahnschrift" w:hAnsi="Bahnschrift"/>
-                <w:color w:val="FF0000"/>
-              </w:rPr>
-              <w:t>TBC</w:t>
-            </w:r>
-          </w:p>
-        </w:tc>
-        <w:tc>
-          <w:tcPr>
-            <w:tcW w:w="2360" w:type="dxa"/>
+              </w:rPr>
+            </w:pPr>
+            <w:r>
+              <w:rPr>
+                <w:rFonts w:ascii="Bahnschrift" w:hAnsi="Bahnschrift"/>
+              </w:rPr>
+              <w:t>50</w:t>
+            </w:r>
+          </w:p>
+        </w:tc>
+        <w:tc>
+          <w:tcPr>
+            <w:tcW w:w="3544" w:type="dxa"/>
           </w:tcPr>
           <w:p>
             <w:pPr>
@@ -34745,7 +34398,7 @@
         <w:tc>
           <w:tcPr>
             <w:cnfStyle w:val="001000000000" w:firstRow="0" w:lastRow="0" w:firstColumn="1" w:lastColumn="0" w:oddVBand="0" w:evenVBand="0" w:oddHBand="0" w:evenHBand="0" w:firstRowFirstColumn="0" w:firstRowLastColumn="0" w:lastRowFirstColumn="0" w:lastRowLastColumn="0"/>
-            <w:tcW w:w="1782" w:type="dxa"/>
+            <w:tcW w:w="1875" w:type="dxa"/>
           </w:tcPr>
           <w:p>
             <w:pPr>
@@ -34782,63 +34435,45 @@
         </w:tc>
         <w:tc>
           <w:tcPr>
-            <w:tcW w:w="1875" w:type="dxa"/>
+            <w:tcW w:w="1368" w:type="dxa"/>
           </w:tcPr>
           <w:p>
             <w:pPr>
               <w:cnfStyle w:val="000000000000" w:firstRow="0" w:lastRow="0" w:firstColumn="0" w:lastColumn="0" w:oddVBand="0" w:evenVBand="0" w:oddHBand="0" w:evenHBand="0" w:firstRowFirstColumn="0" w:firstRowLastColumn="0" w:lastRowFirstColumn="0" w:lastRowLastColumn="0"/>
               <w:rPr>
                 <w:rFonts w:ascii="Bahnschrift" w:hAnsi="Bahnschrift"/>
-                <w:color w:val="FF0000"/>
-              </w:rPr>
-            </w:pPr>
-          </w:p>
-        </w:tc>
-        <w:tc>
-          <w:tcPr>
-            <w:tcW w:w="1182" w:type="dxa"/>
+              </w:rPr>
+            </w:pPr>
+            <w:r>
+              <w:rPr>
+                <w:rFonts w:ascii="Bahnschrift" w:hAnsi="Bahnschrift"/>
+              </w:rPr>
+              <w:t>NUMBER</w:t>
+            </w:r>
+          </w:p>
+        </w:tc>
+        <w:tc>
+          <w:tcPr>
+            <w:tcW w:w="851" w:type="dxa"/>
           </w:tcPr>
           <w:p>
             <w:pPr>
               <w:cnfStyle w:val="000000000000" w:firstRow="0" w:lastRow="0" w:firstColumn="0" w:lastColumn="0" w:oddVBand="0" w:evenVBand="0" w:oddHBand="0" w:evenHBand="0" w:firstRowFirstColumn="0" w:firstRowLastColumn="0" w:lastRowFirstColumn="0" w:lastRowLastColumn="0"/>
               <w:rPr>
                 <w:rFonts w:ascii="Bahnschrift" w:hAnsi="Bahnschrift"/>
-                <w:color w:val="FF0000"/>
-              </w:rPr>
-            </w:pPr>
-            <w:r>
-              <w:rPr>
-                <w:rFonts w:ascii="Bahnschrift" w:hAnsi="Bahnschrift"/>
-                <w:color w:val="FF0000"/>
-              </w:rPr>
-              <w:t>TBC</w:t>
-            </w:r>
-          </w:p>
-        </w:tc>
-        <w:tc>
-          <w:tcPr>
-            <w:tcW w:w="863" w:type="dxa"/>
-          </w:tcPr>
-          <w:p>
-            <w:pPr>
-              <w:cnfStyle w:val="000000000000" w:firstRow="0" w:lastRow="0" w:firstColumn="0" w:lastColumn="0" w:oddVBand="0" w:evenVBand="0" w:oddHBand="0" w:evenHBand="0" w:firstRowFirstColumn="0" w:firstRowLastColumn="0" w:lastRowFirstColumn="0" w:lastRowLastColumn="0"/>
-              <w:rPr>
-                <w:rFonts w:ascii="Bahnschrift" w:hAnsi="Bahnschrift"/>
-                <w:color w:val="FF0000"/>
-              </w:rPr>
-            </w:pPr>
-            <w:r>
-              <w:rPr>
-                <w:rFonts w:ascii="Bahnschrift" w:hAnsi="Bahnschrift"/>
-                <w:color w:val="FF0000"/>
-              </w:rPr>
-              <w:t>TBC</w:t>
-            </w:r>
-          </w:p>
-        </w:tc>
-        <w:tc>
-          <w:tcPr>
-            <w:tcW w:w="2360" w:type="dxa"/>
+              </w:rPr>
+            </w:pPr>
+            <w:r>
+              <w:rPr>
+                <w:rFonts w:ascii="Bahnschrift" w:hAnsi="Bahnschrift"/>
+              </w:rPr>
+              <w:t>22</w:t>
+            </w:r>
+          </w:p>
+        </w:tc>
+        <w:tc>
+          <w:tcPr>
+            <w:tcW w:w="3544" w:type="dxa"/>
           </w:tcPr>
           <w:p>
             <w:pPr>
@@ -34863,7 +34498,7 @@
         <w:tc>
           <w:tcPr>
             <w:cnfStyle w:val="001000000000" w:firstRow="0" w:lastRow="0" w:firstColumn="1" w:lastColumn="0" w:oddVBand="0" w:evenVBand="0" w:oddHBand="0" w:evenHBand="0" w:firstRowFirstColumn="0" w:firstRowLastColumn="0" w:lastRowFirstColumn="0" w:lastRowLastColumn="0"/>
-            <w:tcW w:w="1782" w:type="dxa"/>
+            <w:tcW w:w="1875" w:type="dxa"/>
           </w:tcPr>
           <w:p>
             <w:pPr>
@@ -34900,63 +34535,45 @@
         </w:tc>
         <w:tc>
           <w:tcPr>
-            <w:tcW w:w="1875" w:type="dxa"/>
+            <w:tcW w:w="1368" w:type="dxa"/>
           </w:tcPr>
           <w:p>
             <w:pPr>
               <w:cnfStyle w:val="000000100000" w:firstRow="0" w:lastRow="0" w:firstColumn="0" w:lastColumn="0" w:oddVBand="0" w:evenVBand="0" w:oddHBand="1" w:evenHBand="0" w:firstRowFirstColumn="0" w:firstRowLastColumn="0" w:lastRowFirstColumn="0" w:lastRowLastColumn="0"/>
               <w:rPr>
                 <w:rFonts w:ascii="Bahnschrift" w:hAnsi="Bahnschrift"/>
-                <w:color w:val="FF0000"/>
-              </w:rPr>
-            </w:pPr>
-          </w:p>
-        </w:tc>
-        <w:tc>
-          <w:tcPr>
-            <w:tcW w:w="1182" w:type="dxa"/>
+              </w:rPr>
+            </w:pPr>
+            <w:r>
+              <w:rPr>
+                <w:rFonts w:ascii="Bahnschrift" w:hAnsi="Bahnschrift"/>
+              </w:rPr>
+              <w:t>VARCHAR2</w:t>
+            </w:r>
+          </w:p>
+        </w:tc>
+        <w:tc>
+          <w:tcPr>
+            <w:tcW w:w="851" w:type="dxa"/>
           </w:tcPr>
           <w:p>
             <w:pPr>
               <w:cnfStyle w:val="000000100000" w:firstRow="0" w:lastRow="0" w:firstColumn="0" w:lastColumn="0" w:oddVBand="0" w:evenVBand="0" w:oddHBand="1" w:evenHBand="0" w:firstRowFirstColumn="0" w:firstRowLastColumn="0" w:lastRowFirstColumn="0" w:lastRowLastColumn="0"/>
               <w:rPr>
                 <w:rFonts w:ascii="Bahnschrift" w:hAnsi="Bahnschrift"/>
-                <w:color w:val="FF0000"/>
-              </w:rPr>
-            </w:pPr>
-            <w:r>
-              <w:rPr>
-                <w:rFonts w:ascii="Bahnschrift" w:hAnsi="Bahnschrift"/>
-                <w:color w:val="FF0000"/>
-              </w:rPr>
-              <w:t>TBC</w:t>
-            </w:r>
-          </w:p>
-        </w:tc>
-        <w:tc>
-          <w:tcPr>
-            <w:tcW w:w="863" w:type="dxa"/>
-          </w:tcPr>
-          <w:p>
-            <w:pPr>
-              <w:cnfStyle w:val="000000100000" w:firstRow="0" w:lastRow="0" w:firstColumn="0" w:lastColumn="0" w:oddVBand="0" w:evenVBand="0" w:oddHBand="1" w:evenHBand="0" w:firstRowFirstColumn="0" w:firstRowLastColumn="0" w:lastRowFirstColumn="0" w:lastRowLastColumn="0"/>
-              <w:rPr>
-                <w:rFonts w:ascii="Bahnschrift" w:hAnsi="Bahnschrift"/>
-                <w:color w:val="FF0000"/>
-              </w:rPr>
-            </w:pPr>
-            <w:r>
-              <w:rPr>
-                <w:rFonts w:ascii="Bahnschrift" w:hAnsi="Bahnschrift"/>
-                <w:color w:val="FF0000"/>
-              </w:rPr>
-              <w:t>TBC</w:t>
-            </w:r>
-          </w:p>
-        </w:tc>
-        <w:tc>
-          <w:tcPr>
-            <w:tcW w:w="2360" w:type="dxa"/>
+              </w:rPr>
+            </w:pPr>
+            <w:r>
+              <w:rPr>
+                <w:rFonts w:ascii="Bahnschrift" w:hAnsi="Bahnschrift"/>
+              </w:rPr>
+              <w:t>50</w:t>
+            </w:r>
+          </w:p>
+        </w:tc>
+        <w:tc>
+          <w:tcPr>
+            <w:tcW w:w="3544" w:type="dxa"/>
           </w:tcPr>
           <w:p>
             <w:pPr>
@@ -35056,20 +34673,12 @@
           <w:rFonts w:ascii="Bahnschrift" w:hAnsi="Bahnschrift"/>
         </w:rPr>
       </w:pPr>
-    </w:p>
-    <w:p>
-      <w:pPr>
-        <w:rPr>
-          <w:rFonts w:ascii="Bahnschrift" w:hAnsi="Bahnschrift"/>
-        </w:rPr>
-      </w:pPr>
-    </w:p>
-    <w:p>
-      <w:pPr>
-        <w:rPr>
-          <w:rFonts w:ascii="Bahnschrift" w:hAnsi="Bahnschrift"/>
-        </w:rPr>
-      </w:pPr>
+      <w:r>
+        <w:rPr>
+          <w:rFonts w:ascii="Bahnschrift" w:hAnsi="Bahnschrift"/>
+        </w:rPr>
+        <w:br w:type="page"/>
+      </w:r>
     </w:p>
     <w:p>
       <w:pPr>
@@ -35116,9 +34725,9 @@
           <w:szCs w:val="44"/>
         </w:rPr>
         <w:drawing>
-          <wp:inline distT="0" distB="0" distL="0" distR="0" wp14:anchorId="5EE9F968" wp14:editId="56D62AC3">
-            <wp:extent cx="5943600" cy="2386330"/>
-            <wp:effectExtent l="0" t="0" r="0" b="0"/>
+          <wp:inline distT="0" distB="0" distL="0" distR="0" wp14:anchorId="5EE9F968" wp14:editId="145FD312">
+            <wp:extent cx="6263080" cy="2514600"/>
+            <wp:effectExtent l="0" t="0" r="4445" b="0"/>
             <wp:docPr id="769525322" name="Picture 1" descr="A screenshot of a computer&#10;&#10;Description automatically generated"/>
             <wp:cNvGraphicFramePr>
               <a:graphicFrameLocks xmlns:a="http://schemas.openxmlformats.org/drawingml/2006/main" noChangeAspect="1"/>
@@ -35139,7 +34748,7 @@
                   <pic:spPr>
                     <a:xfrm>
                       <a:off x="0" y="0"/>
-                      <a:ext cx="5943600" cy="2386330"/>
+                      <a:ext cx="6269305" cy="2517099"/>
                     </a:xfrm>
                     <a:prstGeom prst="rect">
                       <a:avLst/>
@@ -35459,9 +35068,8 @@
             <w:r>
               <w:rPr>
                 <w:rFonts w:ascii="Bahnschrift" w:hAnsi="Bahnschrift"/>
-                <w:color w:val="FF0000"/>
-              </w:rPr>
-              <w:t>TBC</w:t>
+              </w:rPr>
+              <w:t>4</w:t>
             </w:r>
           </w:p>
         </w:tc>
@@ -35544,9 +35152,8 @@
             <w:r>
               <w:rPr>
                 <w:rFonts w:ascii="Bahnschrift" w:hAnsi="Bahnschrift"/>
-                <w:color w:val="FF0000"/>
-              </w:rPr>
-              <w:t>TBC</w:t>
+              </w:rPr>
+              <w:t>22</w:t>
             </w:r>
           </w:p>
         </w:tc>
@@ -35740,9 +35347,8 @@
             <w:r>
               <w:rPr>
                 <w:rFonts w:ascii="Bahnschrift" w:hAnsi="Bahnschrift"/>
-                <w:color w:val="FF0000"/>
-              </w:rPr>
-              <w:t>TBC</w:t>
+              </w:rPr>
+              <w:t>Default</w:t>
             </w:r>
           </w:p>
         </w:tc>
@@ -35819,9 +35425,8 @@
             <w:r>
               <w:rPr>
                 <w:rFonts w:ascii="Bahnschrift" w:hAnsi="Bahnschrift"/>
-                <w:color w:val="FF0000"/>
-              </w:rPr>
-              <w:t>TBC</w:t>
+              </w:rPr>
+              <w:t>Default</w:t>
             </w:r>
           </w:p>
         </w:tc>

</xml_diff>